<commit_message>
Streamline Chapter 4 Section 3 through end
- Cut repetitive framework language and explanations
- Faster pace with shorter paragraphs
- Removed academic tone and heavy meta-structure language
- Made scale errors more immediate and concrete
- Lighter Phase 3 while preserving all insights
- Maintained all conceptual content: both scale errors, services vs framework, diagnostic power
- Better matches book's natural voice and rhythm
</commit_message>
<xml_diff>
--- a/manuscript/Life-in-the-Slug-Lane-REVIEW-DRAFT.docx
+++ b/manuscript/Life-in-the-Slug-Lane-REVIEW-DRAFT.docx
@@ -9200,7 +9200,15 @@
         <w:pStyle w:val="FirstParagraph"/>
       </w:pPr>
       <w:r>
-        <w:t xml:space="preserve">The safety commons works brilliantly in its domain. But stretch it beyond that domain and you get two kinds of disasters. Both involve confusing services with framework.</w:t>
+        <w:t xml:space="preserve">The safety commons works brilliantly in its domain. But stretch it past its limits and you get disasters.</w:t>
+      </w:r>
+    </w:p>
+    <w:p>
+      <w:pPr>
+        <w:pStyle w:val="BodyText"/>
+      </w:pPr>
+      <w:r>
+        <w:t xml:space="preserve">Two kinds. Mirror images of each other. Both catastrophic.</w:t>
       </w:r>
     </w:p>
     <w:bookmarkStart w:id="76" w:name="scale-error-1-everything-is-the-commons"/>
@@ -9217,248 +9225,151 @@
         <w:pStyle w:val="FirstParagraph"/>
       </w:pPr>
       <w:r>
-        <w:t xml:space="preserve">The fire department works. Collective funding, impartial provision, standardized response. It works beautifully. Lives get saved. The math makes sense.</w:t>
-      </w:r>
-    </w:p>
-    <w:p>
-      <w:pPr>
-        <w:pStyle w:val="BodyText"/>
-      </w:pPr>
-      <w:r>
-        <w:t xml:space="preserve">So why not apply the same logic everywhere?</w:t>
-      </w:r>
-    </w:p>
-    <w:p>
-      <w:pPr>
-        <w:pStyle w:val="BodyText"/>
-      </w:pPr>
-      <w:r>
-        <w:t xml:space="preserve">Housing is a shared need. Food is a shared need. Education is a shared need. Healthcare is a shared need. Transportation is a shared need. Everything humans need becomes reframed as belonging in the safety commons. Everything should be provided collectively, pre-funded, standardized, through the same logic as the fire department.</w:t>
-      </w:r>
-    </w:p>
-    <w:p>
-      <w:pPr>
-        <w:pStyle w:val="BodyText"/>
-      </w:pPr>
-      <w:r>
-        <w:t xml:space="preserve">But the four rules don’t apply.</w:t>
-      </w:r>
-    </w:p>
-    <w:p>
-      <w:pPr>
-        <w:pStyle w:val="BodyText"/>
-      </w:pPr>
-      <w:r>
-        <w:t xml:space="preserve">Yes, people need housing. But housing isn’t the same for everyone. One person needs a studio apartment downtown near work. Another needs a farmhouse with acreage. Another needs a multi-generational home that fits extended family. Housing is deeply personal, shaped by individual circumstances and preferences. You don’t want the government assigning you a standardized housing unit. You want the freedom to find housing that fits your life. There’s time to shop, time to choose, time to make decisions that reflect who you are.</w:t>
-      </w:r>
-    </w:p>
-    <w:p>
-      <w:pPr>
-        <w:pStyle w:val="BodyText"/>
-      </w:pPr>
-      <w:r>
-        <w:t xml:space="preserve">Yes, people need food. But food isn’t standardized the way CPR is. People have different preferences, different dietary needs, different cuisines, different budgets. The beauty of food is its diversity. Pre-funding one standardized meal plan for everyone would be dystopian. Not because collective food provision is impossible (militaries do it). Because food is ordinary life, where choice matters. It’s not an emergency requiring impartiality and standardization. It’s daily experience where the other habitats shine.</w:t>
-      </w:r>
-    </w:p>
-    <w:p>
-      <w:pPr>
-        <w:pStyle w:val="BodyText"/>
-      </w:pPr>
-      <w:r>
-        <w:t xml:space="preserve">The four rules matter. They’re diagnostic. They tell you when pre-funded collective provision makes sense and when it doesn’t. Shared species-level needs that can’t be met individually, that should be provided impartially, that can be standardized without losing value - those belong in the safety commons. Individual preferences, personal situations, things that benefit from customization - those belong elsewhere.</w:t>
-      </w:r>
-    </w:p>
-    <w:p>
-      <w:pPr>
-        <w:pStyle w:val="BodyText"/>
-      </w:pPr>
-      <w:r>
-        <w:rPr>
-          <w:b/>
-          <w:bCs/>
-        </w:rPr>
-        <w:t xml:space="preserve">When everything is the commons, nothing is ordinary.</w:t>
-      </w:r>
-      <w:r>
-        <w:t xml:space="preserve"> </w:t>
-      </w:r>
-      <w:r>
-        <w:t xml:space="preserve">And ordinary life (the part that isn’t on fire, the part where you have time to choose) is where markets shine. Where voluntary networks shine. Where family shines.</w:t>
-      </w:r>
-    </w:p>
-    <w:p>
-      <w:pPr>
-        <w:pStyle w:val="BodyText"/>
-      </w:pPr>
-      <w:r>
-        <w:t xml:space="preserve">But here’s the deeper error: When you make everything the commons, you don’t just add services. You</w:t>
-      </w:r>
-      <w:r>
-        <w:t xml:space="preserve"> </w:t>
-      </w:r>
-      <w:r>
-        <w:rPr>
-          <w:i/>
-          <w:iCs/>
-        </w:rPr>
-        <w:t xml:space="preserve">collapse the framework into service logic.</w:t>
-      </w:r>
-    </w:p>
-    <w:p>
-      <w:pPr>
-        <w:pStyle w:val="BodyText"/>
-      </w:pPr>
-      <w:r>
-        <w:t xml:space="preserve">The fire department should be standardized. When there’s a fire, you don’t want firefighters deliberating about competing values. You want them following the protocol. Execution.</w:t>
-      </w:r>
-    </w:p>
-    <w:p>
-      <w:pPr>
-        <w:pStyle w:val="BodyText"/>
-      </w:pPr>
-      <w:r>
-        <w:t xml:space="preserve">But what happens when you run an entire</w:t>
-      </w:r>
-      <w:r>
-        <w:t xml:space="preserve"> </w:t>
-      </w:r>
-      <w:r>
-        <w:rPr>
-          <w:i/>
-          <w:iCs/>
-        </w:rPr>
-        <w:t xml:space="preserve">nation</w:t>
-      </w:r>
-      <w:r>
-        <w:t xml:space="preserve"> </w:t>
-      </w:r>
-      <w:r>
-        <w:t xml:space="preserve">on that logic?</w:t>
-      </w:r>
-    </w:p>
-    <w:p>
-      <w:pPr>
-        <w:pStyle w:val="BodyText"/>
-      </w:pPr>
-      <w:r>
-        <w:t xml:space="preserve">Legislatures exist to deliberate. If you apply service logic, deliberation looks like inefficiency. Why debate when we could just execute the plan? Why entertain dissent when the experts know what’s needed? Why protect minority viewpoints when the majority has spoken? Service logic says: standardize, streamline, execute. Political logic says: deliberate, represent, protect.</w:t>
-      </w:r>
-    </w:p>
-    <w:p>
-      <w:pPr>
-        <w:pStyle w:val="BodyText"/>
-      </w:pPr>
-      <w:r>
-        <w:t xml:space="preserve">Courts exist to judge particulars. If you apply service logic, judgment looks like inconsistency. Why does this case get treated differently? Why do we need trials and evidence when we could just apply the standard? Service logic says: identical treatment for identical categories. Judicial logic says: justice requires attention to the circumstances before us.</w:t>
-      </w:r>
-    </w:p>
-    <w:p>
-      <w:pPr>
-        <w:pStyle w:val="BodyText"/>
-      </w:pPr>
-      <w:r>
-        <w:t xml:space="preserve">Rights exist to limit power. If you apply service logic, rights look like obstacles. Why can’t we just provide what people need? Why do we have to respect their choices when we know better? Service logic says: deliver the service, regardless. Rights logic says: there are limits on what even well-intentioned power can do without consent.</w:t>
-      </w:r>
-    </w:p>
-    <w:p>
-      <w:pPr>
-        <w:pStyle w:val="BodyText"/>
-      </w:pPr>
-      <w:r>
-        <w:t xml:space="preserve">The USSR didn’t just add too many services. They collapsed the entire political framework into service logic. The Party became the government became the provider of everything. There was no separate constitutional structure protecting individual rights. No independent judiciary. No democratic accountability. No loyal opposition. No protected sphere of private life. The framework that enables all four habitats (the laws that protect families, the courts that enforce contracts, the rights that allow voluntary association) was subsumed into a single habitat’s logic.</w:t>
-      </w:r>
-    </w:p>
-    <w:p>
-      <w:pPr>
-        <w:pStyle w:val="BodyText"/>
-      </w:pPr>
-      <w:r>
-        <w:t xml:space="preserve">When you run a</w:t>
-      </w:r>
-      <w:r>
-        <w:t xml:space="preserve"> </w:t>
-      </w:r>
-      <w:r>
-        <w:rPr>
-          <w:i/>
-          <w:iCs/>
-        </w:rPr>
-        <w:t xml:space="preserve">nation</w:t>
-      </w:r>
-      <w:r>
-        <w:t xml:space="preserve"> </w:t>
-      </w:r>
-      <w:r>
-        <w:t xml:space="preserve">like a fire department, you eliminate the structure that makes nations livable.</w:t>
-      </w:r>
-    </w:p>
-    <w:p>
-      <w:pPr>
-        <w:pStyle w:val="BodyText"/>
-      </w:pPr>
-      <w:r>
-        <w:t xml:space="preserve">Fire departments don’t need freedom of speech. Fire departments don’t need due process. Fire departments don’t need limits on their power to enter your home when it’s burning. Fire departments don’t need to respect your choice to let the house burn if that’s what you decide.</w:t>
-      </w:r>
-    </w:p>
-    <w:p>
-      <w:pPr>
-        <w:pStyle w:val="BodyText"/>
-      </w:pPr>
-      <w:r>
-        <w:t xml:space="preserve">But nations do. Nations need all of those things. Because nations contain</w:t>
-      </w:r>
-      <w:r>
-        <w:t xml:space="preserve"> </w:t>
-      </w:r>
-      <w:r>
-        <w:rPr>
-          <w:i/>
-          <w:iCs/>
-        </w:rPr>
-        <w:t xml:space="preserve">citizens</w:t>
-      </w:r>
-      <w:r>
-        <w:t xml:space="preserve">, not just service recipients. And citizens have rights. Citizens deliberate. Citizens dissent. Citizens make choices that the state must respect even when the state thinks it knows better.</w:t>
-      </w:r>
-    </w:p>
-    <w:p>
-      <w:pPr>
-        <w:pStyle w:val="BodyText"/>
-      </w:pPr>
-      <w:r>
-        <w:t xml:space="preserve">This is why the everything-commons error requires totalitarianism. Not because collective provision is evil. Not because the people implementing it are necessarily monsters. But because when you collapse the political framework into service logic, you eliminate the structures that protect citizens from the state. You eliminate the deliberation that makes policy legitimate. You eliminate the dissent that corrects errors. You eliminate the rights that preserve human dignity even when the collective disagrees.</w:t>
-      </w:r>
-    </w:p>
-    <w:p>
-      <w:pPr>
-        <w:pStyle w:val="BodyText"/>
-      </w:pPr>
-      <w:r>
-        <w:t xml:space="preserve">The fire department comes into your burning house without asking permission. That’s appropriate. Your house is on fire and seconds matter.</w:t>
-      </w:r>
-    </w:p>
-    <w:p>
-      <w:pPr>
-        <w:pStyle w:val="BodyText"/>
-      </w:pPr>
-      <w:r>
-        <w:t xml:space="preserve">The totalitarian state comes into your life without asking permission for everything. That’s monstrous. Your life isn’t a fire. You are a citizen, not a patient.</w:t>
-      </w:r>
-    </w:p>
-    <w:p>
-      <w:pPr>
-        <w:pStyle w:val="BodyText"/>
-      </w:pPr>
-      <w:r>
-        <w:t xml:space="preserve">The safety commons works because it’s bounded. Because it applies to the small set of situations where the four rules hold, within a framework that protects everything else.</w:t>
-      </w:r>
-    </w:p>
-    <w:p>
-      <w:pPr>
-        <w:pStyle w:val="BodyText"/>
-      </w:pPr>
-      <w:r>
-        <w:t xml:space="preserve">Stretch the commons beyond those bounds, collapse the framework into the service, and you get dystopia.</w:t>
+        <w:t xml:space="preserve">Start with something true: the fire department works.</w:t>
+      </w:r>
+    </w:p>
+    <w:p>
+      <w:pPr>
+        <w:pStyle w:val="BodyText"/>
+      </w:pPr>
+      <w:r>
+        <w:t xml:space="preserve">So why not everywhere? Housing is a need. Food is a need. Healthcare is a need. Everything humans require should be collectively funded, impartially provided, standardized for everyone. The same logic that saves your burning house should organize your entire life.</w:t>
+      </w:r>
+    </w:p>
+    <w:p>
+      <w:pPr>
+        <w:pStyle w:val="BodyText"/>
+      </w:pPr>
+      <w:r>
+        <w:t xml:space="preserve">Except the four rules don’t apply.</w:t>
+      </w:r>
+    </w:p>
+    <w:p>
+      <w:pPr>
+        <w:pStyle w:val="BodyText"/>
+      </w:pPr>
+      <w:r>
+        <w:t xml:space="preserve">Housing isn’t standardized. One person needs a studio downtown. Another needs a farmhouse with land. Another needs space for three generations under one roof. You don’t want the government assigning you an apartment. You want time to find something that fits your actual life.</w:t>
+      </w:r>
+    </w:p>
+    <w:p>
+      <w:pPr>
+        <w:pStyle w:val="BodyText"/>
+      </w:pPr>
+      <w:r>
+        <w:t xml:space="preserve">Food isn’t an emergency. You have time to choose. Time to shop. Time to discover you hate cilantro and love spicy things and have that weird texture thing with mushrooms. Standardized meal plans work for armies. They’re dystopian for daily life.</w:t>
+      </w:r>
+    </w:p>
+    <w:p>
+      <w:pPr>
+        <w:pStyle w:val="BodyText"/>
+      </w:pPr>
+      <w:r>
+        <w:t xml:space="preserve">The four rules are diagnostic. They tell you when commons logic fits and when it doesn’t. Ignore them and you either leave real needs unmet or you standardize things that should never be standardized.</w:t>
+      </w:r>
+    </w:p>
+    <w:p>
+      <w:pPr>
+        <w:pStyle w:val="BodyText"/>
+      </w:pPr>
+      <w:r>
+        <w:t xml:space="preserve">But here’s where it gets dangerous.</w:t>
+      </w:r>
+    </w:p>
+    <w:p>
+      <w:pPr>
+        <w:pStyle w:val="BodyText"/>
+      </w:pPr>
+      <w:r>
+        <w:t xml:space="preserve">When you try to make everything the commons, you don’t just add too many services. You start treating the whole nation like it’s a fire department.</w:t>
+      </w:r>
+    </w:p>
+    <w:p>
+      <w:pPr>
+        <w:pStyle w:val="BodyText"/>
+      </w:pPr>
+      <w:r>
+        <w:t xml:space="preserve">Fire departments should be standardized. When your house is burning, you want protocol. You want execution. No deliberation. No debate. Just: follow the training, put out the fire, save the people.</w:t>
+      </w:r>
+    </w:p>
+    <w:p>
+      <w:pPr>
+        <w:pStyle w:val="BodyText"/>
+      </w:pPr>
+      <w:r>
+        <w:t xml:space="preserve">But legislatures exist to deliberate. That’s the whole point. Different people, different priorities, different visions of what matters. Messy. Slow. Often frustrating. And absolutely essential.</w:t>
+      </w:r>
+    </w:p>
+    <w:p>
+      <w:pPr>
+        <w:pStyle w:val="BodyText"/>
+      </w:pPr>
+      <w:r>
+        <w:t xml:space="preserve">Courts exist to judge each case on its particulars. Not to apply identical treatment to different situations. Justice requires attention to context, to the specific facts before them.</w:t>
+      </w:r>
+    </w:p>
+    <w:p>
+      <w:pPr>
+        <w:pStyle w:val="BodyText"/>
+      </w:pPr>
+      <w:r>
+        <w:t xml:space="preserve">Rights exist to limit what power can do. Even well-intentioned power. Even when the collective thinks it knows what’s best for you.</w:t>
+      </w:r>
+    </w:p>
+    <w:p>
+      <w:pPr>
+        <w:pStyle w:val="BodyText"/>
+      </w:pPr>
+      <w:r>
+        <w:t xml:space="preserve">Fire departments don’t need any of this. Fire departments are supposed to bust through your door without asking when flames are visible. They’re supposed to execute without deliberating. They’re supposed to provide identical service regardless of who you are or what you think.</w:t>
+      </w:r>
+    </w:p>
+    <w:p>
+      <w:pPr>
+        <w:pStyle w:val="BodyText"/>
+      </w:pPr>
+      <w:r>
+        <w:t xml:space="preserve">But nations need the opposite. Nations need citizens who deliberate. Who dissent. Who argue. Who have rights the state must respect even when respecting those rights is inconvenient for the collective plan.</w:t>
+      </w:r>
+    </w:p>
+    <w:p>
+      <w:pPr>
+        <w:pStyle w:val="BodyText"/>
+      </w:pPr>
+      <w:r>
+        <w:t xml:space="preserve">The USSR didn’t just fund too many services. They ran the whole political order like a fire department. The Party became the single provider of everything. No independent courts. No real legislature. No protection for dissent. No private sphere. One system, one logic, everywhere.</w:t>
+      </w:r>
+    </w:p>
+    <w:p>
+      <w:pPr>
+        <w:pStyle w:val="BodyText"/>
+      </w:pPr>
+      <w:r>
+        <w:t xml:space="preserve">When you run a nation like an emergency response, you eliminate everything that makes self-governance possible.</w:t>
+      </w:r>
+    </w:p>
+    <w:p>
+      <w:pPr>
+        <w:pStyle w:val="BodyText"/>
+      </w:pPr>
+      <w:r>
+        <w:t xml:space="preserve">Your house is on fire: the firefighters come in without permission. Appropriate. Seconds matter.</w:t>
+      </w:r>
+    </w:p>
+    <w:p>
+      <w:pPr>
+        <w:pStyle w:val="BodyText"/>
+      </w:pPr>
+      <w:r>
+        <w:t xml:space="preserve">Your life isn’t on fire: the state comes in anyway. That’s not service. That’s totalitarianism.</w:t>
+      </w:r>
+    </w:p>
+    <w:p>
+      <w:pPr>
+        <w:pStyle w:val="BodyText"/>
+      </w:pPr>
+      <w:r>
+        <w:t xml:space="preserve">The commons works when it’s bounded. When it applies to the small set of problems where the four rules actually hold. Stretch it everywhere, and you’ve destroyed the space where ordinary life happens.</w:t>
       </w:r>
     </w:p>
     <w:bookmarkEnd w:id="76"/>
@@ -9476,334 +9387,171 @@
         <w:pStyle w:val="FirstParagraph"/>
       </w:pPr>
       <w:r>
-        <w:t xml:space="preserve">The opposite failure is just as catastrophic. Mirror-image error.</w:t>
-      </w:r>
-    </w:p>
-    <w:p>
-      <w:pPr>
-        <w:pStyle w:val="BodyText"/>
-      </w:pPr>
-      <w:r>
-        <w:t xml:space="preserve">Markets work. Price signals coordinate strangers. Competition drives innovation. Choice enables personal fit. The ability to say</w:t>
-      </w:r>
-      <w:r>
-        <w:t xml:space="preserve"> </w:t>
-      </w:r>
-      <w:r>
-        <w:t xml:space="preserve">“no”</w:t>
-      </w:r>
-      <w:r>
-        <w:t xml:space="preserve"> </w:t>
-      </w:r>
-      <w:r>
-        <w:t xml:space="preserve">protects against coercion. These are real virtues. Markets are extraordinary tools when time exists, when information is available, when exit is possible, when competition is real.</w:t>
-      </w:r>
-    </w:p>
-    <w:p>
-      <w:pPr>
-        <w:pStyle w:val="BodyText"/>
-      </w:pPr>
-      <w:r>
-        <w:t xml:space="preserve">So why not apply the same logic everywhere?</w:t>
-      </w:r>
-    </w:p>
-    <w:p>
-      <w:pPr>
-        <w:pStyle w:val="BodyText"/>
-      </w:pPr>
-      <w:r>
-        <w:t xml:space="preserve">Fire departments should be privatized. Police should compete for customers. Courts should be replaced by private arbitration. Even national defense could be provided by competing security firms. Everything government does could be done better by markets, because markets always outperform bureaucracies.</w:t>
-      </w:r>
-    </w:p>
-    <w:p>
-      <w:pPr>
-        <w:pStyle w:val="BodyText"/>
-      </w:pPr>
-      <w:r>
-        <w:t xml:space="preserve">But markets need conditions that emergencies destroy.</w:t>
-      </w:r>
-    </w:p>
-    <w:p>
-      <w:pPr>
-        <w:pStyle w:val="BodyText"/>
-      </w:pPr>
-      <w:r>
-        <w:t xml:space="preserve">Markets need time. You need the opportunity to gather information, compare options, evaluate trade-offs. When your house is burning, there is no time. When the invading army is crossing the border, there is no time. When the ambulance needs to come</w:t>
-      </w:r>
-      <w:r>
-        <w:t xml:space="preserve"> </w:t>
-      </w:r>
-      <w:r>
-        <w:rPr>
-          <w:i/>
-          <w:iCs/>
-        </w:rPr>
-        <w:t xml:space="preserve">now</w:t>
-      </w:r>
-      <w:r>
-        <w:t xml:space="preserve">, there is no time.</w:t>
-      </w:r>
-    </w:p>
-    <w:p>
-      <w:pPr>
-        <w:pStyle w:val="BodyText"/>
-      </w:pPr>
-      <w:r>
-        <w:t xml:space="preserve">Markets need exit. You need the ability to say</w:t>
-      </w:r>
-      <w:r>
-        <w:t xml:space="preserve"> </w:t>
-      </w:r>
-      <w:r>
-        <w:t xml:space="preserve">“no thanks, I’ll go with someone else.”</w:t>
-      </w:r>
-      <w:r>
-        <w:t xml:space="preserve"> </w:t>
-      </w:r>
-      <w:r>
-        <w:t xml:space="preserve">When you’re having a heart attack, you can’t exit. When violence is coming for you, you can’t exit. When your child isn’t breathing, you can’t calmly evaluate your options.</w:t>
-      </w:r>
-    </w:p>
-    <w:p>
-      <w:pPr>
-        <w:pStyle w:val="BodyText"/>
-      </w:pPr>
-      <w:r>
-        <w:t xml:space="preserve">Markets need competition. But emergencies create natural monopolies. Whoever is closest when disaster strikes has absolute power. There’s no time to shop. There’s no option to wait for a better provider. There’s only desperation. And desperation is not a market.</w:t>
-      </w:r>
-    </w:p>
-    <w:p>
-      <w:pPr>
-        <w:pStyle w:val="BodyText"/>
-      </w:pPr>
-      <w:r>
-        <w:rPr>
-          <w:b/>
-          <w:bCs/>
-        </w:rPr>
-        <w:t xml:space="preserve">Imagine your house is on fire and your phone buzzes:</w:t>
-      </w:r>
-      <w:r>
-        <w:rPr>
-          <w:b/>
-          <w:bCs/>
-        </w:rPr>
-        <w:t xml:space="preserve"> </w:t>
-      </w:r>
-      <w:r>
-        <w:rPr>
-          <w:b/>
-          <w:bCs/>
-        </w:rPr>
-        <w:t xml:space="preserve">“We found a driver! Jose is 8 minutes away in a 2014 ladder truck. He has a 4.7 rating and surge pricing is currently 3.4x due to high demand in your area. Accept?”</w:t>
-      </w:r>
-    </w:p>
-    <w:p>
-      <w:pPr>
-        <w:pStyle w:val="BodyText"/>
-      </w:pPr>
-      <w:r>
-        <w:t xml:space="preserve">The absurdity is visceral. This isn’t how emergencies work. You’re trapped (by time, by fear, by the smoke filling your house) and anyone offering help in that moment has total power over you.</w:t>
-      </w:r>
-    </w:p>
-    <w:p>
-      <w:pPr>
-        <w:pStyle w:val="BodyText"/>
-      </w:pPr>
-      <w:r>
-        <w:t xml:space="preserve">That’s not a market. That’s a hostage negotiation.</w:t>
-      </w:r>
-    </w:p>
-    <w:p>
-      <w:pPr>
-        <w:pStyle w:val="BodyText"/>
-      </w:pPr>
-      <w:r>
-        <w:t xml:space="preserve">Emergencies are bad for markets because emergencies eliminate the conditions that make markets work. Captive customers can’t shop. They can only beg. Privatized fire departments don’t create competition. They create extortion, or abandonment.</w:t>
-      </w:r>
-    </w:p>
-    <w:p>
-      <w:pPr>
-        <w:pStyle w:val="BodyText"/>
-      </w:pPr>
-      <w:r>
-        <w:t xml:space="preserve">But here’s the deeper error, the mirror of the left-wing mistake: Sometimes the nothing-commons error extends beyond opposing services to</w:t>
-      </w:r>
-      <w:r>
-        <w:t xml:space="preserve"> </w:t>
-      </w:r>
-      <w:r>
-        <w:rPr>
-          <w:i/>
-          <w:iCs/>
-        </w:rPr>
-        <w:t xml:space="preserve">opposing the framework that makes markets possible.</w:t>
-      </w:r>
-    </w:p>
-    <w:p>
-      <w:pPr>
-        <w:pStyle w:val="BodyText"/>
-      </w:pPr>
-      <w:r>
-        <w:t xml:space="preserve">Markets don’t emerge from nowhere. They emerge from</w:t>
-      </w:r>
-      <w:r>
-        <w:t xml:space="preserve"> </w:t>
-      </w:r>
-      <w:r>
-        <w:rPr>
-          <w:i/>
-          <w:iCs/>
-        </w:rPr>
-        <w:t xml:space="preserve">within</w:t>
-      </w:r>
-      <w:r>
-        <w:t xml:space="preserve"> </w:t>
-      </w:r>
-      <w:r>
-        <w:t xml:space="preserve">a political and legal framework that makes voluntary exchange possible and enforceable. Without courts, contracts are unenforceable. Without property rights, ownership is just possession-by-force. Without legal systems, there’s no recourse when someone defrauds you. Without the state’s monopoly on legitimate violence, every transaction requires either trust or threat.</w:t>
-      </w:r>
-    </w:p>
-    <w:p>
-      <w:pPr>
-        <w:pStyle w:val="BodyText"/>
-      </w:pPr>
-      <w:r>
-        <w:t xml:space="preserve">The framework isn’t a socialist service. Courts aren’t fire departments. Property rights aren’t water treatment. These are the</w:t>
-      </w:r>
-      <w:r>
-        <w:t xml:space="preserve"> </w:t>
-      </w:r>
-      <w:r>
-        <w:rPr>
-          <w:i/>
-          <w:iCs/>
-        </w:rPr>
-        <w:t xml:space="preserve">meta-structures</w:t>
-      </w:r>
-      <w:r>
-        <w:t xml:space="preserve"> </w:t>
-      </w:r>
-      <w:r>
-        <w:t xml:space="preserve">that enable markets to exist at all.</w:t>
-      </w:r>
-    </w:p>
-    <w:p>
-      <w:pPr>
-        <w:pStyle w:val="BodyText"/>
-      </w:pPr>
-      <w:r>
-        <w:t xml:space="preserve">When you make a contract with a stranger, you’re not trusting the stranger. You’re trusting the framework. You’re trusting that if the stranger breaches the contract, you have recourse. You’re trusting that the courts will enforce your agreement. You’re trusting that property you own can’t be simply taken by whoever has more physical force than you.</w:t>
-      </w:r>
-    </w:p>
-    <w:p>
-      <w:pPr>
-        <w:pStyle w:val="BodyText"/>
-      </w:pPr>
-      <w:r>
-        <w:t xml:space="preserve">Strip away that framework, and you don’t get libertarian utopia. You get Mad Max. You get warlordism. You get every transaction backed by threat instead of law. You get the strong preying on the weak with no recourse. You get a world where contracts mean nothing because there’s no one to enforce them, where property means nothing because there’s no one to protect it, where markets collapse into violence because there’s no framework to hold them together.</w:t>
-      </w:r>
-    </w:p>
-    <w:p>
-      <w:pPr>
-        <w:pStyle w:val="BodyText"/>
-      </w:pPr>
-      <w:r>
-        <w:t xml:space="preserve">The nothing-commons error sometimes fails to recognize that even capitalism requires a constitutional order. Even free markets require enforceable rules. Even voluntary exchange requires a framework within which</w:t>
-      </w:r>
-      <w:r>
-        <w:t xml:space="preserve"> </w:t>
-      </w:r>
-      <w:r>
-        <w:t xml:space="preserve">“voluntary”</w:t>
-      </w:r>
-      <w:r>
-        <w:t xml:space="preserve"> </w:t>
-      </w:r>
-      <w:r>
-        <w:t xml:space="preserve">means something. Where you can actually say no. Where your agreements will actually be honored. Where your property will actually be protected.</w:t>
-      </w:r>
-    </w:p>
-    <w:p>
-      <w:pPr>
-        <w:pStyle w:val="BodyText"/>
-      </w:pPr>
-      <w:r>
-        <w:t xml:space="preserve">The framework isn’t socialism. It’s the</w:t>
-      </w:r>
-      <w:r>
-        <w:t xml:space="preserve"> </w:t>
-      </w:r>
-      <w:r>
-        <w:rPr>
-          <w:i/>
-          <w:iCs/>
-        </w:rPr>
-        <w:t xml:space="preserve">precondition for capitalism.</w:t>
-      </w:r>
-      <w:r>
-        <w:t xml:space="preserve"> </w:t>
-      </w:r>
-      <w:r>
-        <w:t xml:space="preserve">Courts, property rights, contract enforcement, the rule of law itself - these aren’t services you could privatize. They’re the structure that makes private activity meaningful.</w:t>
-      </w:r>
-    </w:p>
-    <w:p>
-      <w:pPr>
-        <w:pStyle w:val="BodyText"/>
-      </w:pPr>
-      <w:r>
-        <w:t xml:space="preserve">This is the right-wing scale error: treating emergencies as market opportunities (which creates extortion or abandonment), and sometimes extending to treating the framework itself as optional (which collapses into warlordism).</w:t>
-      </w:r>
-    </w:p>
-    <w:p>
-      <w:pPr>
-        <w:pStyle w:val="BodyText"/>
-      </w:pPr>
-      <w:r>
-        <w:t xml:space="preserve">Both errors are, at their heart, framework errors.</w:t>
-      </w:r>
-    </w:p>
-    <w:p>
-      <w:pPr>
-        <w:pStyle w:val="BodyText"/>
-      </w:pPr>
-      <w:r>
-        <w:t xml:space="preserve">The left-wing error collapses the framework into service logic. Running the whole political order like a fire department. Eliminating the deliberation and rights and limits that make governance legitimate.</w:t>
-      </w:r>
-    </w:p>
-    <w:p>
-      <w:pPr>
-        <w:pStyle w:val="BodyText"/>
-      </w:pPr>
-      <w:r>
-        <w:t xml:space="preserve">The right-wing error dissolves the framework into market logic. Treating even the meta-structures that enable markets as unnecessary government overreach. Eliminating the rule of law that makes capitalism possible.</w:t>
-      </w:r>
-    </w:p>
-    <w:p>
-      <w:pPr>
-        <w:pStyle w:val="BodyText"/>
-      </w:pPr>
-      <w:r>
-        <w:t xml:space="preserve">Both errors destroy the political. One by collapsing it into administration. One by dissolving it into transactions.</w:t>
-      </w:r>
-    </w:p>
-    <w:p>
-      <w:pPr>
-        <w:pStyle w:val="BodyText"/>
-      </w:pPr>
-      <w:r>
-        <w:t xml:space="preserve">And both errors misunderstand what the four rules are actually telling us. The four rules don’t say</w:t>
-      </w:r>
-      <w:r>
-        <w:t xml:space="preserve"> </w:t>
-      </w:r>
-      <w:r>
-        <w:t xml:space="preserve">“socialism is best.”</w:t>
-      </w:r>
-      <w:r>
-        <w:t xml:space="preserve"> </w:t>
-      </w:r>
+        <w:t xml:space="preserve">Now the opposite error.</w:t>
+      </w:r>
+    </w:p>
+    <w:p>
+      <w:pPr>
+        <w:pStyle w:val="BodyText"/>
+      </w:pPr>
+      <w:r>
+        <w:t xml:space="preserve">Markets work. Price coordinates strangers. Competition drives innovation. Choice protects against coercion. These aren’t small virtues. Markets are extraordinary tools.</w:t>
+      </w:r>
+    </w:p>
+    <w:p>
+      <w:pPr>
+        <w:pStyle w:val="BodyText"/>
+      </w:pPr>
+      <w:r>
+        <w:t xml:space="preserve">So why not everywhere? Privatize fire departments. Make police compete for customers. Replace courts with private arbitration. Even national defense could be provided by competing security firms.</w:t>
+      </w:r>
+    </w:p>
+    <w:p>
+      <w:pPr>
+        <w:pStyle w:val="BodyText"/>
+      </w:pPr>
+      <w:r>
+        <w:t xml:space="preserve">Except emergencies destroy the conditions markets need.</w:t>
+      </w:r>
+    </w:p>
+    <w:p>
+      <w:pPr>
+        <w:pStyle w:val="BodyText"/>
+      </w:pPr>
+      <w:r>
+        <w:t xml:space="preserve">Markets need time. When your house is burning, there is no time. When you’re having a heart attack, you can’t shop around. When violence is coming for you, you can’t evaluate providers.</w:t>
+      </w:r>
+    </w:p>
+    <w:p>
+      <w:pPr>
+        <w:pStyle w:val="BodyText"/>
+      </w:pPr>
+      <w:r>
+        <w:t xml:space="preserve">Markets need exit. The ability to say</w:t>
+      </w:r>
+      <w:r>
+        <w:t xml:space="preserve"> </w:t>
+      </w:r>
+      <w:r>
+        <w:t xml:space="preserve">“no thanks, I’ll go elsewhere.”</w:t>
+      </w:r>
+      <w:r>
+        <w:t xml:space="preserve"> </w:t>
+      </w:r>
+      <w:r>
+        <w:t xml:space="preserve">But emergencies trap you. Whoever shows up first has total power. That’s not a market. That’s a hostage negotiation.</w:t>
+      </w:r>
+    </w:p>
+    <w:p>
+      <w:pPr>
+        <w:pStyle w:val="BodyText"/>
+      </w:pPr>
+      <w:r>
+        <w:rPr>
+          <w:b/>
+          <w:bCs/>
+        </w:rPr>
+        <w:t xml:space="preserve">Your house is burning. Your phone buzzes:</w:t>
+      </w:r>
+      <w:r>
+        <w:rPr>
+          <w:b/>
+          <w:bCs/>
+        </w:rPr>
+        <w:t xml:space="preserve"> </w:t>
+      </w:r>
+      <w:r>
+        <w:rPr>
+          <w:b/>
+          <w:bCs/>
+        </w:rPr>
+        <w:t xml:space="preserve">“Jose is 8 minutes away in a 2014 ladder truck. Rating 4.7 stars. Surge pricing currently 3.4x. Accept?”</w:t>
+      </w:r>
+    </w:p>
+    <w:p>
+      <w:pPr>
+        <w:pStyle w:val="BodyText"/>
+      </w:pPr>
+      <w:r>
+        <w:t xml:space="preserve">The wrongness is immediate. Not because markets are bad. Because emergencies make captive customers. And captive customers can’t negotiate. They can only beg.</w:t>
+      </w:r>
+    </w:p>
+    <w:p>
+      <w:pPr>
+        <w:pStyle w:val="BodyText"/>
+      </w:pPr>
+      <w:r>
+        <w:t xml:space="preserve">But here’s the deeper version of this error.</w:t>
+      </w:r>
+    </w:p>
+    <w:p>
+      <w:pPr>
+        <w:pStyle w:val="BodyText"/>
+      </w:pPr>
+      <w:r>
+        <w:t xml:space="preserve">Sometimes the nothing-commons people don’t just oppose services. They oppose the structure that makes markets possible in the first place.</w:t>
+      </w:r>
+    </w:p>
+    <w:p>
+      <w:pPr>
+        <w:pStyle w:val="BodyText"/>
+      </w:pPr>
+      <w:r>
+        <w:t xml:space="preserve">Markets need courts. Need property rights. Need contract enforcement. Need the rule of law. Strip those away and you don’t get libertarian paradise. You get warlordism. You get every transaction backed by threat instead of law.</w:t>
+      </w:r>
+    </w:p>
+    <w:p>
+      <w:pPr>
+        <w:pStyle w:val="BodyText"/>
+      </w:pPr>
+      <w:r>
+        <w:t xml:space="preserve">When you sign a contract with a stranger, you’re not trusting the stranger. You’re trusting that if they breach, you have recourse. You’re trusting the courts will enforce your agreement. You’re trusting that ownership means something beyond possession-by-force.</w:t>
+      </w:r>
+    </w:p>
+    <w:p>
+      <w:pPr>
+        <w:pStyle w:val="BodyText"/>
+      </w:pPr>
+      <w:r>
+        <w:t xml:space="preserve">That’s not a service. That’s the precondition for markets to exist at all.</w:t>
+      </w:r>
+    </w:p>
+    <w:p>
+      <w:pPr>
+        <w:pStyle w:val="BodyText"/>
+      </w:pPr>
+      <w:r>
+        <w:t xml:space="preserve">Both errors destroy something essential.</w:t>
+      </w:r>
+    </w:p>
+    <w:p>
+      <w:pPr>
+        <w:pStyle w:val="BodyText"/>
+      </w:pPr>
+      <w:r>
+        <w:t xml:space="preserve">The left-wing error: collapsing everything into emergency logic. Running the nation like a fire department. Eliminating the space for deliberation, for rights, for ordinary life.</w:t>
+      </w:r>
+    </w:p>
+    <w:p>
+      <w:pPr>
+        <w:pStyle w:val="BodyText"/>
+      </w:pPr>
+      <w:r>
+        <w:t xml:space="preserve">The right-wing error: treating even emergencies as market opportunities, and sometimes dissolving the legal structure that makes markets work.</w:t>
+      </w:r>
+    </w:p>
+    <w:p>
+      <w:pPr>
+        <w:pStyle w:val="BodyText"/>
+      </w:pPr>
+      <w:r>
+        <w:t xml:space="preserve">One error kills self-governance. The other kills both safety and markets.</w:t>
+      </w:r>
+    </w:p>
+    <w:p>
+      <w:pPr>
+        <w:pStyle w:val="BodyText"/>
+      </w:pPr>
       <w:r>
         <w:t xml:space="preserve">The four rules don’t say</w:t>
       </w:r>
@@ -9811,53 +9559,25 @@
         <w:t xml:space="preserve"> </w:t>
       </w:r>
       <w:r>
-        <w:t xml:space="preserve">“markets are best.”</w:t>
-      </w:r>
-      <w:r>
-        <w:t xml:space="preserve"> </w:t>
-      </w:r>
-      <w:r>
-        <w:t xml:space="preserve">The four rules say:</w:t>
-      </w:r>
-      <w:r>
-        <w:t xml:space="preserve"> </w:t>
-      </w:r>
-      <w:r>
-        <w:rPr>
-          <w:i/>
-          <w:iCs/>
-        </w:rPr>
-        <w:t xml:space="preserve">this specific tool works for this specific set of conditions.</w:t>
-      </w:r>
-      <w:r>
-        <w:t xml:space="preserve"> </w:t>
-      </w:r>
-      <w:r>
-        <w:t xml:space="preserve">When shared needs can be met through collective resource pooling, impartially delivered, in standardized ways - that’s when the safety commons applies. When those conditions don’t hold, other tools apply.</w:t>
-      </w:r>
-    </w:p>
-    <w:p>
-      <w:pPr>
-        <w:pStyle w:val="BodyText"/>
-      </w:pPr>
-      <w:r>
-        <w:t xml:space="preserve">The truth is bounded. Some things belong in the commons. Some things belong in markets. Some things belong in families. Some things belong in voluntary networks.</w:t>
-      </w:r>
-    </w:p>
-    <w:p>
-      <w:pPr>
-        <w:pStyle w:val="BodyText"/>
-      </w:pPr>
-      <w:r>
-        <w:t xml:space="preserve">And all of them operate within a framework that is none of those things. A political order that holds space for all of them without collapsing into any single one.</w:t>
-      </w:r>
-    </w:p>
-    <w:p>
-      <w:pPr>
-        <w:pStyle w:val="BodyText"/>
-      </w:pPr>
-      <w:r>
-        <w:t xml:space="preserve">Learn the boundaries. Respect the framework. Use the right tool for the job.</w:t>
+        <w:t xml:space="preserve">“socialism is best”</w:t>
+      </w:r>
+      <w:r>
+        <w:t xml:space="preserve"> </w:t>
+      </w:r>
+      <w:r>
+        <w:t xml:space="preserve">or</w:t>
+      </w:r>
+      <w:r>
+        <w:t xml:space="preserve"> </w:t>
+      </w:r>
+      <w:r>
+        <w:t xml:space="preserve">“capitalism is best.”</w:t>
+      </w:r>
+      <w:r>
+        <w:t xml:space="preserve"> </w:t>
+      </w:r>
+      <w:r>
+        <w:t xml:space="preserve">They say: this tool, for this problem, at this scale. Use the right tool. Respect the boundaries.</w:t>
       </w:r>
     </w:p>
     <w:bookmarkEnd w:id="77"/>
@@ -9876,193 +9596,103 @@
         <w:pStyle w:val="FirstParagraph"/>
       </w:pPr>
       <w:r>
-        <w:t xml:space="preserve">That fire truck that saved your house? It cost $812,000.</w:t>
-      </w:r>
-    </w:p>
-    <w:p>
-      <w:pPr>
-        <w:pStyle w:val="BodyText"/>
-      </w:pPr>
-      <w:r>
-        <w:t xml:space="preserve">Your city council debated the purchase for three months. The fire chief made a presentation. The finance committee reviewed the budget. Citizens showed up to argue about property taxes. Someone suggested buying a used truck for $400,000. Someone else said</w:t>
-      </w:r>
-      <w:r>
-        <w:t xml:space="preserve"> </w:t>
-      </w:r>
-      <w:r>
-        <w:t xml:space="preserve">“you can’t cheap out on firefighter safety.”</w:t>
-      </w:r>
-      <w:r>
-        <w:t xml:space="preserve"> </w:t>
-      </w:r>
-      <w:r>
-        <w:t xml:space="preserve">Ultimately, they voted 7-3 to approve the purchase. Funded through property taxes, collected from every household in the city, pooled together to buy one very expensive piece of equipment that sits idle 95% of the time.</w:t>
-      </w:r>
-    </w:p>
-    <w:p>
-      <w:pPr>
-        <w:pStyle w:val="BodyText"/>
-      </w:pPr>
-      <w:r>
-        <w:t xml:space="preserve">Notice what happened there: the</w:t>
-      </w:r>
-      <w:r>
-        <w:t xml:space="preserve"> </w:t>
-      </w:r>
-      <w:r>
-        <w:rPr>
-          <w:i/>
-          <w:iCs/>
-        </w:rPr>
-        <w:t xml:space="preserve">framework</w:t>
-      </w:r>
-      <w:r>
-        <w:t xml:space="preserve"> </w:t>
-      </w:r>
-      <w:r>
-        <w:t xml:space="preserve">decided what</w:t>
-      </w:r>
-      <w:r>
-        <w:t xml:space="preserve"> </w:t>
-      </w:r>
-      <w:r>
-        <w:rPr>
-          <w:i/>
-          <w:iCs/>
-        </w:rPr>
-        <w:t xml:space="preserve">services</w:t>
-      </w:r>
-      <w:r>
-        <w:t xml:space="preserve"> </w:t>
-      </w:r>
-      <w:r>
-        <w:t xml:space="preserve">to fund.</w:t>
-      </w:r>
-    </w:p>
-    <w:p>
-      <w:pPr>
-        <w:pStyle w:val="BodyText"/>
-      </w:pPr>
-      <w:r>
-        <w:t xml:space="preserve">The fire department didn’t debate the budget. The fire department executes. It follows protocols, puts out fires, saves lives. Standardized. Impartial. Service logic.</w:t>
-      </w:r>
-    </w:p>
-    <w:p>
-      <w:pPr>
-        <w:pStyle w:val="BodyText"/>
-      </w:pPr>
-      <w:r>
-        <w:t xml:space="preserve">The city council debated the budget. The city council deliberates. It weighs trade-offs, represents constituencies, makes collective decisions about resource allocation. That’s political logic. That’s framework, not service.</w:t>
-      </w:r>
-    </w:p>
-    <w:p>
-      <w:pPr>
-        <w:pStyle w:val="BodyText"/>
-      </w:pPr>
-      <w:r>
-        <w:t xml:space="preserve">The framework decides. The service executes.</w:t>
-      </w:r>
-    </w:p>
-    <w:p>
-      <w:pPr>
-        <w:pStyle w:val="BodyText"/>
-      </w:pPr>
-      <w:r>
-        <w:t xml:space="preserve">The firefighters who showed up at 3:17 AM weren’t deliberating about whether your house was worth saving or whether the budget allocation was appropriate. They were following protocols that the framework had already authorized, using equipment the framework had already purchased, providing a service the framework had already defined.</w:t>
-      </w:r>
-    </w:p>
-    <w:p>
-      <w:pPr>
-        <w:pStyle w:val="BodyText"/>
-      </w:pPr>
-      <w:r>
-        <w:t xml:space="preserve">This is the pattern: the political framework (deliberation, representation, democratic decision-making) decides which services to fund and how to fund them. Then the services (standardized, impartial, protocol-driven) execute what the framework has decided.</w:t>
-      </w:r>
-    </w:p>
-    <w:p>
-      <w:pPr>
-        <w:pStyle w:val="BodyText"/>
-      </w:pPr>
-      <w:r>
-        <w:t xml:space="preserve">The fire truck came from the council meeting. The council meeting came from the democratic framework. The framework came from the citizens.</w:t>
-      </w:r>
-      <w:r>
-        <w:t xml:space="preserve"> </w:t>
-      </w:r>
-      <w:r>
-        <w:t xml:space="preserve">“Of the people, by the people, for the people”</w:t>
-      </w:r>
-      <w:r>
-        <w:t xml:space="preserve"> </w:t>
-      </w:r>
-      <w:r>
-        <w:t xml:space="preserve">- even for fire trucks.</w:t>
-      </w:r>
-    </w:p>
-    <w:p>
-      <w:pPr>
-        <w:pStyle w:val="BodyText"/>
-      </w:pPr>
-      <w:r>
-        <w:t xml:space="preserve">But here’s what they didn’t debate:</w:t>
-      </w:r>
-      <w:r>
-        <w:t xml:space="preserve"> </w:t>
-      </w:r>
-      <w:r>
-        <w:rPr>
-          <w:i/>
-          <w:iCs/>
-        </w:rPr>
-        <w:t xml:space="preserve">where did the $812,000 come from?</w:t>
-      </w:r>
-    </w:p>
-    <w:p>
-      <w:pPr>
-        <w:pStyle w:val="BodyText"/>
-      </w:pPr>
-      <w:r>
-        <w:t xml:space="preserve">Not mechanically. Everyone knows it came from taxes. The question is: how did your city generate enough economic activity that taxing it could produce $812,000 for a fire truck? How did the economy create enough surplus that collective safety infrastructure became affordable?</w:t>
-      </w:r>
-    </w:p>
-    <w:p>
-      <w:pPr>
-        <w:pStyle w:val="BodyText"/>
-      </w:pPr>
-      <w:r>
-        <w:t xml:space="preserve">Your city has restaurants, shops, offices, factories, construction companies, service providers. People working, trading, buying, selling, creating value, capturing some of that value as profit, paying some of that profit as taxes. That’s the engine. The market is the engine that generates the surplus that funds the safety commons.</w:t>
-      </w:r>
-    </w:p>
-    <w:p>
-      <w:pPr>
-        <w:pStyle w:val="BodyText"/>
-      </w:pPr>
-      <w:r>
-        <w:t xml:space="preserve">The fire truck doesn’t generate wealth. It protects wealth-generation. It ensures that when a house catches fire, the family isn’t destroyed. When a business catches fire, the owners can rebuild. When infrastructure fails, it can be repaired. Safety doesn’t create surplus. It creates the stability that makes surplus-creation possible.</w:t>
-      </w:r>
-    </w:p>
-    <w:p>
-      <w:pPr>
-        <w:pStyle w:val="BodyText"/>
-      </w:pPr>
-      <w:r>
-        <w:t xml:space="preserve">But it’s dependent. The safety commons depends on something else to generate the surplus it consumes. Something that operates on completely different logic. Something that thrives on the opposite of standardization. Something that needs time, needs choice, needs competition, needs the freedom to innovate and fail and try again.</w:t>
-      </w:r>
-    </w:p>
-    <w:p>
-      <w:pPr>
-        <w:pStyle w:val="BodyText"/>
-      </w:pPr>
-      <w:r>
-        <w:t xml:space="preserve">You need another habitat. Another system. Another scale.</w:t>
-      </w:r>
-    </w:p>
-    <w:p>
-      <w:pPr>
-        <w:pStyle w:val="BodyText"/>
-      </w:pPr>
-      <w:r>
-        <w:t xml:space="preserve">Where does the surplus come from?</w:t>
+        <w:t xml:space="preserve">That fire truck? $812,000.</w:t>
+      </w:r>
+    </w:p>
+    <w:p>
+      <w:pPr>
+        <w:pStyle w:val="BodyText"/>
+      </w:pPr>
+      <w:r>
+        <w:t xml:space="preserve">Your city council debated it for three months. Fire chief presented. Finance committee reviewed. Citizens showed up to argue about taxes. Someone suggested going used for $400K. Someone else said you can’t cheap out on firefighter safety. Finally: 7-3 vote to approve.</w:t>
+      </w:r>
+    </w:p>
+    <w:p>
+      <w:pPr>
+        <w:pStyle w:val="BodyText"/>
+      </w:pPr>
+      <w:r>
+        <w:t xml:space="preserve">Watch what’s happening.</w:t>
+      </w:r>
+    </w:p>
+    <w:p>
+      <w:pPr>
+        <w:pStyle w:val="BodyText"/>
+      </w:pPr>
+      <w:r>
+        <w:t xml:space="preserve">The council debates. The fire department executes. The council weighs trade-offs, represents constituencies, makes collective decisions. The firefighters follow protocols, put out fires, save lives.</w:t>
+      </w:r>
+    </w:p>
+    <w:p>
+      <w:pPr>
+        <w:pStyle w:val="BodyText"/>
+      </w:pPr>
+      <w:r>
+        <w:t xml:space="preserve">The framework decides what services to fund. The services execute what the framework decided.</w:t>
+      </w:r>
+    </w:p>
+    <w:p>
+      <w:pPr>
+        <w:pStyle w:val="BodyText"/>
+      </w:pPr>
+      <w:r>
+        <w:t xml:space="preserve">When those firefighters showed up at 3:17 AM, they weren’t debating whether your house deserved saving. They were following the protocol the framework had already authorized, using the equipment the framework had already bought.</w:t>
+      </w:r>
+    </w:p>
+    <w:p>
+      <w:pPr>
+        <w:pStyle w:val="BodyText"/>
+      </w:pPr>
+      <w:r>
+        <w:t xml:space="preserve">Framework decides. Service executes. That’s the pattern.</w:t>
+      </w:r>
+    </w:p>
+    <w:p>
+      <w:pPr>
+        <w:pStyle w:val="BodyText"/>
+      </w:pPr>
+      <w:r>
+        <w:t xml:space="preserve">But here’s what the council didn’t debate: where did the $812,000 come from?</w:t>
+      </w:r>
+    </w:p>
+    <w:p>
+      <w:pPr>
+        <w:pStyle w:val="BodyText"/>
+      </w:pPr>
+      <w:r>
+        <w:t xml:space="preserve">Not mechanically. Everyone knows: taxes. The real question: how did your city generate enough economic activity that taxing it could produce $812,000 for a fire truck?</w:t>
+      </w:r>
+    </w:p>
+    <w:p>
+      <w:pPr>
+        <w:pStyle w:val="BodyText"/>
+      </w:pPr>
+      <w:r>
+        <w:t xml:space="preserve">Restaurants. Shops. Offices. Factories. People working, trading, creating value, capturing profit, paying some of that profit as taxes. That’s the engine. Markets generate the surplus. The safety commons uses that surplus.</w:t>
+      </w:r>
+    </w:p>
+    <w:p>
+      <w:pPr>
+        <w:pStyle w:val="BodyText"/>
+      </w:pPr>
+      <w:r>
+        <w:t xml:space="preserve">The fire truck doesn’t generate wealth. It protects the systems that do. When a house catches fire, the family survives. When a business burns, it can rebuild. Safety creates the stability that makes surplus possible.</w:t>
+      </w:r>
+    </w:p>
+    <w:p>
+      <w:pPr>
+        <w:pStyle w:val="BodyText"/>
+      </w:pPr>
+      <w:r>
+        <w:t xml:space="preserve">But it’s dependent. The commons needs something else to feed it. Something that runs on completely different logic.</w:t>
+      </w:r>
+    </w:p>
+    <w:p>
+      <w:pPr>
+        <w:pStyle w:val="BodyText"/>
+      </w:pPr>
+      <w:r>
+        <w:t xml:space="preserve">Where does surplus come from?</w:t>
       </w:r>
     </w:p>
     <w:bookmarkEnd w:id="79"/>
@@ -10080,95 +9710,85 @@
         <w:pStyle w:val="FirstParagraph"/>
       </w:pPr>
       <w:r>
-        <w:t xml:space="preserve">You’ve been participating in all of this your entire life.</w:t>
-      </w:r>
-    </w:p>
-    <w:p>
-      <w:pPr>
-        <w:pStyle w:val="BodyText"/>
-      </w:pPr>
-      <w:r>
-        <w:t xml:space="preserve">You’ve been using socialist services since you were born. The roads you drive on. The water you drink. The fire department that sits ready. The police who patrol. The libraries, the parks, the sewage systems. Every piece of infrastructure that meets the four rules (shared needs, resource pooling, impartiality, standardization). You don’t call it socialism. But that’s what it is. The municipal kind. The kind that actually works.</w:t>
-      </w:r>
-    </w:p>
-    <w:p>
-      <w:pPr>
-        <w:pStyle w:val="BodyText"/>
-      </w:pPr>
-      <w:r>
-        <w:t xml:space="preserve">And you’ve been a citizen of a framework. You have rights because the framework protects them. You can vote because the framework enables it. You can start a business because the framework enforces contracts. You can worship freely because the framework limits government’s reach. You can speak your mind because the framework prohibits the state from silencing you.</w:t>
-      </w:r>
-    </w:p>
-    <w:p>
-      <w:pPr>
-        <w:pStyle w:val="BodyText"/>
-      </w:pPr>
-      <w:r>
-        <w:t xml:space="preserve">The services and the framework are both real. Both essential. But they’re not the same thing.</w:t>
-      </w:r>
-    </w:p>
-    <w:p>
-      <w:pPr>
-        <w:pStyle w:val="BodyText"/>
-      </w:pPr>
-      <w:r>
-        <w:t xml:space="preserve">And confusing them (treating the framework like a service, or treating services like the whole of government) is how you get the disasters. How you get totalitarianism on the left (collapsing the framework into service logic) or warlordism on the right (dissolving the framework into markets).</w:t>
-      </w:r>
-    </w:p>
-    <w:p>
-      <w:pPr>
-        <w:pStyle w:val="BodyText"/>
-      </w:pPr>
-      <w:r>
-        <w:t xml:space="preserve">You’re not a socialist because you fund fire departments. You’re not a libertarian because you question whether everything needs collective provision. You’re not confused because you want both services and a framework that protects them all.</w:t>
-      </w:r>
-    </w:p>
-    <w:p>
-      <w:pPr>
-        <w:pStyle w:val="BodyText"/>
-      </w:pPr>
-      <w:r>
-        <w:t xml:space="preserve">You’re a systems thinker. You’re looking at scale, at context, at rules. You’re asking:</w:t>
-      </w:r>
-      <w:r>
-        <w:t xml:space="preserve"> </w:t>
-      </w:r>
-      <w:r>
-        <w:rPr>
-          <w:i/>
-          <w:iCs/>
-        </w:rPr>
-        <w:t xml:space="preserve">does this problem have the specific properties that make collective pre-funding the right tool? Does it belong in the commons, or in markets, or in families, or in voluntary networks? And what framework protects them all?</w:t>
-      </w:r>
-    </w:p>
-    <w:p>
-      <w:pPr>
-        <w:pStyle w:val="BodyText"/>
-      </w:pPr>
-      <w:r>
-        <w:t xml:space="preserve">When you stand on your lawn at 3:17 AM watching strangers save your house, you’re watching a system that works. A system that says:</w:t>
-      </w:r>
-      <w:r>
-        <w:t xml:space="preserve"> </w:t>
-      </w:r>
-      <w:r>
-        <w:t xml:space="preserve">“We built this before you needed it. We’ll maintain it whether you use it or not. We’ll come when you call. We won’t ask who you are or what you believe or whether you deserve it. We’ll just come.”</w:t>
-      </w:r>
-    </w:p>
-    <w:p>
-      <w:pPr>
-        <w:pStyle w:val="BodyText"/>
-      </w:pPr>
-      <w:r>
-        <w:t xml:space="preserve">That’s the deal. That’s the commons of safety. That’s socialism as a service within a framework that is not socialist, within a nation that contains multitudes, within a political order that makes room for every habitat in its place.</w:t>
-      </w:r>
-    </w:p>
-    <w:p>
-      <w:pPr>
-        <w:pStyle w:val="BodyText"/>
-      </w:pPr>
-      <w:r>
-        <w:t xml:space="preserve">And it only works because something else is generating the surplus that funds it.</w:t>
+        <w:t xml:space="preserve">You’ve been using this your whole life.</w:t>
+      </w:r>
+    </w:p>
+    <w:p>
+      <w:pPr>
+        <w:pStyle w:val="BodyText"/>
+      </w:pPr>
+      <w:r>
+        <w:t xml:space="preserve">Socialist services since birth. Roads. Water. Fire departments. Police. Libraries. Parks. Sewage. Every system that meets the four rules. You don’t call it socialism. But that’s what it is. The kind that works.</w:t>
+      </w:r>
+    </w:p>
+    <w:p>
+      <w:pPr>
+        <w:pStyle w:val="BodyText"/>
+      </w:pPr>
+      <w:r>
+        <w:t xml:space="preserve">And you’ve been a citizen of a framework. You have rights it protects. You can vote because it enables it. You can start a business because it enforces contracts. You can worship freely, speak your mind, make choices about your own life.</w:t>
+      </w:r>
+    </w:p>
+    <w:p>
+      <w:pPr>
+        <w:pStyle w:val="BodyText"/>
+      </w:pPr>
+      <w:r>
+        <w:t xml:space="preserve">Services and framework. Both real. Both essential. Not the same thing.</w:t>
+      </w:r>
+    </w:p>
+    <w:p>
+      <w:pPr>
+        <w:pStyle w:val="BodyText"/>
+      </w:pPr>
+      <w:r>
+        <w:t xml:space="preserve">Confuse them and you get disasters. Treat the framework like a service (totalitarianism). Treat services like the whole of government (missing the point). Dissolve the framework into markets (warlordism).</w:t>
+      </w:r>
+    </w:p>
+    <w:p>
+      <w:pPr>
+        <w:pStyle w:val="BodyText"/>
+      </w:pPr>
+      <w:r>
+        <w:t xml:space="preserve">You’re not a socialist because you fund fire departments. You’re not a libertarian because you question whether everything needs collective provision. You’re not confused because you want both services and freedom.</w:t>
+      </w:r>
+    </w:p>
+    <w:p>
+      <w:pPr>
+        <w:pStyle w:val="BodyText"/>
+      </w:pPr>
+      <w:r>
+        <w:t xml:space="preserve">You’re seeing systems. You’re asking: does this problem have the specific properties that make collective pre-funding the right tool? Where does it belong? What protects them all?</w:t>
+      </w:r>
+    </w:p>
+    <w:p>
+      <w:pPr>
+        <w:pStyle w:val="BodyText"/>
+      </w:pPr>
+      <w:r>
+        <w:t xml:space="preserve">Standing on your lawn at 3:17 AM, watching strangers save your house - you’re watching something that works. A system that says:</w:t>
+      </w:r>
+      <w:r>
+        <w:t xml:space="preserve"> </w:t>
+      </w:r>
+      <w:r>
+        <w:t xml:space="preserve">“We built this before you needed it. We’ll maintain it whether you use it or not. We’ll come when you call. We won’t ask who you are or what you believe. We’ll just come.”</w:t>
+      </w:r>
+    </w:p>
+    <w:p>
+      <w:pPr>
+        <w:pStyle w:val="BodyText"/>
+      </w:pPr>
+      <w:r>
+        <w:t xml:space="preserve">That’s the deal. The commons of safety. Socialism as a service within a framework that’s not socialist. Within a nation that holds multitudes. Within a political order that makes room for every habitat in its place.</w:t>
+      </w:r>
+    </w:p>
+    <w:p>
+      <w:pPr>
+        <w:pStyle w:val="BodyText"/>
+      </w:pPr>
+      <w:r>
+        <w:t xml:space="preserve">And it only works because something else generates the surplus that funds it.</w:t>
       </w:r>
     </w:p>
     <w:p>

</xml_diff>

<commit_message>
Fix transition questions in Chapter 4
- Before Phase 3: 'How are we supposed to make them work together?'
- End of Phase 3: 'So where does surplus come from?'
</commit_message>
<xml_diff>
--- a/manuscript/Life-in-the-Slug-Lane-REVIEW-DRAFT.docx
+++ b/manuscript/Life-in-the-Slug-Lane-REVIEW-DRAFT.docx
@@ -46,7 +46,7 @@
       <w:r>
         <w:drawing>
           <wp:inline>
-            <wp:extent cx="5943600" cy="8915400"/>
+            <wp:extent cx="5334000" cy="8001000"/>
             <wp:effectExtent b="0" l="0" r="0" t="0"/>
             <wp:docPr descr="Cover Graphic" title="" id="10" name="Picture"/>
             <a:graphic>
@@ -67,7 +67,7 @@
                   <pic:spPr bwMode="auto">
                     <a:xfrm>
                       <a:off x="0" y="0"/>
-                      <a:ext cx="5943600" cy="8915400"/>
+                      <a:ext cx="5334000" cy="8001000"/>
                     </a:xfrm>
                     <a:prstGeom prst="rect">
                       <a:avLst/>
@@ -2268,7 +2268,7 @@
       <w:r>
         <w:drawing>
           <wp:inline>
-            <wp:extent cx="5943600" cy="3962400"/>
+            <wp:extent cx="5334000" cy="3556000"/>
             <wp:effectExtent b="0" l="0" r="0" t="0"/>
             <wp:docPr descr="The Line - Four Islands" title="" id="29" name="Picture"/>
             <a:graphic>
@@ -2289,7 +2289,7 @@
                   <pic:spPr bwMode="auto">
                     <a:xfrm>
                       <a:off x="0" y="0"/>
-                      <a:ext cx="5943600" cy="3962400"/>
+                      <a:ext cx="5334000" cy="3556000"/>
                     </a:xfrm>
                     <a:prstGeom prst="rect">
                       <a:avLst/>
@@ -2419,7 +2419,7 @@
       <w:r>
         <w:drawing>
           <wp:inline>
-            <wp:extent cx="5943600" cy="8915400"/>
+            <wp:extent cx="5334000" cy="8001000"/>
             <wp:effectExtent b="0" l="0" r="0" t="0"/>
             <wp:docPr descr="The Ring - Four Habitats" title="" id="32" name="Picture"/>
             <a:graphic>
@@ -2440,7 +2440,7 @@
                   <pic:spPr bwMode="auto">
                     <a:xfrm>
                       <a:off x="0" y="0"/>
-                      <a:ext cx="5943600" cy="8915400"/>
+                      <a:ext cx="5334000" cy="8001000"/>
                     </a:xfrm>
                     <a:prstGeom prst="rect">
                       <a:avLst/>
@@ -3663,7 +3663,7 @@
       <w:r>
         <w:drawing>
           <wp:inline>
-            <wp:extent cx="5943600" cy="3962400"/>
+            <wp:extent cx="5334000" cy="3556000"/>
             <wp:effectExtent b="0" l="0" r="0" t="0"/>
             <wp:docPr descr="The Left/Right Line" title="" id="45" name="Picture"/>
             <a:graphic>
@@ -3684,7 +3684,7 @@
                   <pic:spPr bwMode="auto">
                     <a:xfrm>
                       <a:off x="0" y="0"/>
-                      <a:ext cx="5943600" cy="3962400"/>
+                      <a:ext cx="5334000" cy="3556000"/>
                     </a:xfrm>
                     <a:prstGeom prst="rect">
                       <a:avLst/>
@@ -9678,7 +9678,7 @@
         <w:pStyle w:val="BodyText"/>
       </w:pPr>
       <w:r>
-        <w:t xml:space="preserve">Where does surplus come from?</w:t>
+        <w:t xml:space="preserve">How are we supposed to make them work together?</w:t>
       </w:r>
     </w:p>
     <w:bookmarkEnd w:id="89"/>
@@ -9782,7 +9782,7 @@
         <w:pStyle w:val="BodyText"/>
       </w:pPr>
       <w:r>
-        <w:t xml:space="preserve">How are we supposed to make them work together?</w:t>
+        <w:t xml:space="preserve">So where does surplus come from?</w:t>
       </w:r>
     </w:p>
     <w:p>
@@ -26333,9 +26333,6 @@
       <w:footnotePr>
         <w:numRestart w:val="eachSect"/>
       </w:footnotePr>
-      <w:pgSz w:h="15840" w:w="12240"/>
-      <w:pgMar w:bottom="1440" w:footer="720" w:gutter="0" w:header="720" w:left="1440" w:right="1440" w:top="1440"/>
-      <w:cols w:space="720"/>
     </w:sectPr>
   </w:body>
 </w:document>
@@ -26365,274 +26362,7 @@
 </file>
 
 <file path=word/numbering.xml><?xml version="1.0" encoding="utf-8"?>
-<w:numbering xmlns:aink="http://schemas.microsoft.com/office/drawing/2016/ink" xmlns:am3d="http://schemas.microsoft.com/office/drawing/2017/model3d" xmlns:cx="http://schemas.microsoft.com/office/drawing/2014/chartex" xmlns:cx1="http://schemas.microsoft.com/office/drawing/2015/9/8/chartex" xmlns:cx2="http://schemas.microsoft.com/office/drawing/2015/10/21/chartex" xmlns:cx3="http://schemas.microsoft.com/office/drawing/2016/5/9/chartex" xmlns:cx4="http://schemas.microsoft.com/office/drawing/2016/5/10/chartex" xmlns:cx5="http://schemas.microsoft.com/office/drawing/2016/5/11/chartex" xmlns:cx6="http://schemas.microsoft.com/office/drawing/2016/5/12/chartex" xmlns:cx7="http://schemas.microsoft.com/office/drawing/2016/5/13/chartex" xmlns:cx8="http://schemas.microsoft.com/office/drawing/2016/5/14/chartex" xmlns:m="http://schemas.openxmlformats.org/officeDocument/2006/math" xmlns:mc="http://schemas.openxmlformats.org/markup-compatibility/2006" xmlns:o="urn:schemas-microsoft-com:office:office" xmlns:oel="http://schemas.microsoft.com/office/2019/extlst" xmlns:r="http://schemas.openxmlformats.org/officeDocument/2006/relationships" xmlns:v="urn:schemas-microsoft-com:vml" xmlns:w="http://schemas.openxmlformats.org/wordprocessingml/2006/main" xmlns:w10="urn:schemas-microsoft-com:office:word" xmlns:w14="http://schemas.microsoft.com/office/word/2010/wordml" xmlns:w15="http://schemas.microsoft.com/office/word/2012/wordml" xmlns:w16="http://schemas.microsoft.com/office/word/2018/wordml" xmlns:w16cex="http://schemas.microsoft.com/office/word/2018/wordml/cex" xmlns:w16cid="http://schemas.microsoft.com/office/word/2016/wordml/cid" xmlns:w16du="http://schemas.microsoft.com/office/word/2023/wordml/word16du" xmlns:w16sdtdh="http://schemas.microsoft.com/office/word/2020/wordml/sdtdatahash" xmlns:w16sdtfl="http://schemas.microsoft.com/office/word/2024/wordml/sdtformatlock" xmlns:w16se="http://schemas.microsoft.com/office/word/2015/wordml/symex" xmlns:wne="http://schemas.microsoft.com/office/word/2006/wordml" xmlns:wp="http://schemas.openxmlformats.org/drawingml/2006/wordprocessingDrawing" xmlns:wp14="http://schemas.microsoft.com/office/word/2010/wordprocessingDrawing" xmlns:wpc="http://schemas.microsoft.com/office/word/2010/wordprocessingCanvas" xmlns:wpg="http://schemas.microsoft.com/office/word/2010/wordprocessingGroup" xmlns:wpi="http://schemas.microsoft.com/office/word/2010/wordprocessingInk" xmlns:wps="http://schemas.microsoft.com/office/word/2010/wordprocessingShape" mc:Ignorable="w14 w15 w16se w16cid w16 w16cex w16sdtdh w16sdtfl w16du wp14">
-  <w:abstractNum w15:restartNumberingAfterBreak="0" w:abstractNumId="0">
-    <w:nsid w:val="0000A990"/>
-    <w:multiLevelType w:val="multilevel"/>
-    <w:tmpl w:val="C8981176"/>
-    <w:lvl w:ilvl="0">
-      <w:numFmt w:val="bullet"/>
-      <w:lvlText w:val=" "/>
-      <w:lvlJc w:val="left"/>
-      <w:pPr>
-        <w:ind w:hanging="360" w:left="720"/>
-      </w:pPr>
-    </w:lvl>
-    <w:lvl w:ilvl="1">
-      <w:numFmt w:val="bullet"/>
-      <w:lvlText w:val=" "/>
-      <w:lvlJc w:val="left"/>
-      <w:pPr>
-        <w:ind w:hanging="360" w:left="1440"/>
-      </w:pPr>
-    </w:lvl>
-    <w:lvl w:ilvl="2">
-      <w:numFmt w:val="bullet"/>
-      <w:lvlText w:val=" "/>
-      <w:lvlJc w:val="left"/>
-      <w:pPr>
-        <w:ind w:hanging="360" w:left="2160"/>
-      </w:pPr>
-    </w:lvl>
-    <w:lvl w:ilvl="3">
-      <w:numFmt w:val="bullet"/>
-      <w:lvlText w:val=" "/>
-      <w:lvlJc w:val="left"/>
-      <w:pPr>
-        <w:ind w:hanging="360" w:left="2880"/>
-      </w:pPr>
-    </w:lvl>
-    <w:lvl w:ilvl="4">
-      <w:numFmt w:val="bullet"/>
-      <w:lvlText w:val=" "/>
-      <w:lvlJc w:val="left"/>
-      <w:pPr>
-        <w:ind w:hanging="360" w:left="3600"/>
-      </w:pPr>
-    </w:lvl>
-    <w:lvl w:ilvl="5">
-      <w:numFmt w:val="bullet"/>
-      <w:lvlText w:val=" "/>
-      <w:lvlJc w:val="left"/>
-      <w:pPr>
-        <w:ind w:hanging="360" w:left="4320"/>
-      </w:pPr>
-    </w:lvl>
-    <w:lvl w:ilvl="6">
-      <w:numFmt w:val="bullet"/>
-      <w:lvlText w:val=" "/>
-      <w:lvlJc w:val="left"/>
-      <w:pPr>
-        <w:ind w:hanging="360" w:left="5040"/>
-      </w:pPr>
-    </w:lvl>
-    <w:lvl w:ilvl="7">
-      <w:numFmt w:val="bullet"/>
-      <w:lvlText w:val=" "/>
-      <w:lvlJc w:val="left"/>
-      <w:pPr>
-        <w:ind w:hanging="360" w:left="5760"/>
-      </w:pPr>
-    </w:lvl>
-    <w:lvl w:ilvl="8">
-      <w:numFmt w:val="bullet"/>
-      <w:lvlText w:val=" "/>
-      <w:lvlJc w:val="left"/>
-      <w:pPr>
-        <w:ind w:hanging="360" w:left="6480"/>
-      </w:pPr>
-    </w:lvl>
-  </w:abstractNum>
-  <w:abstractNum w15:restartNumberingAfterBreak="0" w:abstractNumId="1">
-    <w:nsid w:val="0000A991"/>
-    <w:multiLevelType w:val="multilevel"/>
-    <w:tmpl w:val="C3287286"/>
-    <w:lvl w:ilvl="0">
-      <w:numFmt w:val="bullet"/>
-      <w:lvlText w:val=""/>
-      <w:lvlJc w:val="left"/>
-      <w:pPr>
-        <w:ind w:hanging="360" w:left="720"/>
-      </w:pPr>
-      <w:rPr>
-        <w:rFonts w:ascii="Symbol" w:cs="Symbol" w:hAnsi="Symbol" w:hint="default"/>
-      </w:rPr>
-    </w:lvl>
-    <w:lvl w:ilvl="1">
-      <w:numFmt w:val="bullet"/>
-      <w:lvlText w:val="o"/>
-      <w:lvlJc w:val="left"/>
-      <w:pPr>
-        <w:ind w:hanging="360" w:left="1440"/>
-      </w:pPr>
-      <w:rPr>
-        <w:rFonts w:ascii="Courier New" w:cs="Courier New" w:hAnsi="Courier New" w:hint="default"/>
-      </w:rPr>
-    </w:lvl>
-    <w:lvl w:ilvl="2">
-      <w:numFmt w:val="bullet"/>
-      <w:lvlText w:val=""/>
-      <w:lvlJc w:val="left"/>
-      <w:pPr>
-        <w:ind w:hanging="360" w:left="2160"/>
-      </w:pPr>
-      <w:rPr>
-        <w:rFonts w:ascii="Wingdings" w:cs="Wingdings" w:hAnsi="Wingdings" w:hint="default"/>
-      </w:rPr>
-    </w:lvl>
-    <w:lvl w:ilvl="3">
-      <w:numFmt w:val="bullet"/>
-      <w:lvlText w:val=""/>
-      <w:lvlJc w:val="left"/>
-      <w:pPr>
-        <w:ind w:hanging="360" w:left="2880"/>
-      </w:pPr>
-      <w:rPr>
-        <w:rFonts w:ascii="Symbol" w:cs="Symbol" w:hAnsi="Symbol" w:hint="default"/>
-      </w:rPr>
-    </w:lvl>
-    <w:lvl w:ilvl="4">
-      <w:numFmt w:val="bullet"/>
-      <w:lvlText w:val="o"/>
-      <w:lvlJc w:val="left"/>
-      <w:pPr>
-        <w:ind w:hanging="360" w:left="3600"/>
-      </w:pPr>
-      <w:rPr>
-        <w:rFonts w:ascii="Courier New" w:cs="Courier New" w:hAnsi="Courier New" w:hint="default"/>
-      </w:rPr>
-    </w:lvl>
-    <w:lvl w:ilvl="5">
-      <w:numFmt w:val="bullet"/>
-      <w:lvlText w:val=""/>
-      <w:lvlJc w:val="left"/>
-      <w:pPr>
-        <w:ind w:hanging="360" w:left="4320"/>
-      </w:pPr>
-      <w:rPr>
-        <w:rFonts w:ascii="Wingdings" w:cs="Wingdings" w:hAnsi="Wingdings" w:hint="default"/>
-      </w:rPr>
-    </w:lvl>
-    <w:lvl w:ilvl="6">
-      <w:numFmt w:val="bullet"/>
-      <w:lvlText w:val=""/>
-      <w:lvlJc w:val="left"/>
-      <w:pPr>
-        <w:ind w:hanging="360" w:left="5040"/>
-      </w:pPr>
-      <w:rPr>
-        <w:rFonts w:ascii="Symbol" w:cs="Symbol" w:hAnsi="Symbol" w:hint="default"/>
-      </w:rPr>
-    </w:lvl>
-    <w:lvl w:ilvl="7">
-      <w:numFmt w:val="bullet"/>
-      <w:lvlText w:val="o"/>
-      <w:lvlJc w:val="left"/>
-      <w:pPr>
-        <w:ind w:hanging="360" w:left="5760"/>
-      </w:pPr>
-      <w:rPr>
-        <w:rFonts w:ascii="Courier New" w:cs="Courier New" w:hAnsi="Courier New" w:hint="default"/>
-      </w:rPr>
-    </w:lvl>
-    <w:lvl w:ilvl="8">
-      <w:numFmt w:val="bullet"/>
-      <w:lvlText w:val=""/>
-      <w:lvlJc w:val="left"/>
-      <w:pPr>
-        <w:ind w:hanging="360" w:left="6480"/>
-      </w:pPr>
-      <w:rPr>
-        <w:rFonts w:ascii="Wingdings" w:cs="Wingdings" w:hAnsi="Wingdings" w:hint="default"/>
-      </w:rPr>
-    </w:lvl>
-  </w:abstractNum>
-  <w:abstractNum w15:restartNumberingAfterBreak="0" w:abstractNumId="2">
-    <w:nsid w:val="00A99411"/>
-    <w:multiLevelType w:val="multilevel"/>
-    <w:tmpl w:val="3954CC1C"/>
-    <w:lvl w:ilvl="0">
-      <w:start w:val="1"/>
-      <w:numFmt w:val="decimal"/>
-      <w:lvlText w:val="%1."/>
-      <w:lvlJc w:val="left"/>
-      <w:pPr>
-        <w:ind w:hanging="360" w:left="720"/>
-      </w:pPr>
-    </w:lvl>
-    <w:lvl w:ilvl="1">
-      <w:start w:val="1"/>
-      <w:numFmt w:val="decimal"/>
-      <w:lvlText w:val="%2."/>
-      <w:lvlJc w:val="left"/>
-      <w:pPr>
-        <w:ind w:hanging="360" w:left="1440"/>
-      </w:pPr>
-    </w:lvl>
-    <w:lvl w:ilvl="2">
-      <w:start w:val="1"/>
-      <w:numFmt w:val="decimal"/>
-      <w:lvlText w:val="%3."/>
-      <w:lvlJc w:val="left"/>
-      <w:pPr>
-        <w:ind w:hanging="360" w:left="2160"/>
-      </w:pPr>
-    </w:lvl>
-    <w:lvl w:ilvl="3">
-      <w:start w:val="1"/>
-      <w:numFmt w:val="decimal"/>
-      <w:lvlText w:val="%4."/>
-      <w:lvlJc w:val="left"/>
-      <w:pPr>
-        <w:ind w:hanging="360" w:left="2880"/>
-      </w:pPr>
-    </w:lvl>
-    <w:lvl w:ilvl="4">
-      <w:start w:val="1"/>
-      <w:numFmt w:val="decimal"/>
-      <w:lvlText w:val="%5."/>
-      <w:lvlJc w:val="left"/>
-      <w:pPr>
-        <w:ind w:hanging="360" w:left="3600"/>
-      </w:pPr>
-    </w:lvl>
-    <w:lvl w:ilvl="5">
-      <w:start w:val="1"/>
-      <w:numFmt w:val="decimal"/>
-      <w:lvlText w:val="%6."/>
-      <w:lvlJc w:val="left"/>
-      <w:pPr>
-        <w:ind w:hanging="360" w:left="4320"/>
-      </w:pPr>
-    </w:lvl>
-    <w:lvl w:ilvl="6">
-      <w:start w:val="1"/>
-      <w:numFmt w:val="decimal"/>
-      <w:lvlText w:val="%7."/>
-      <w:lvlJc w:val="left"/>
-      <w:pPr>
-        <w:ind w:hanging="360" w:left="5040"/>
-      </w:pPr>
-    </w:lvl>
-    <w:lvl w:ilvl="7">
-      <w:start w:val="1"/>
-      <w:numFmt w:val="decimal"/>
-      <w:lvlText w:val="%8."/>
-      <w:lvlJc w:val="left"/>
-      <w:pPr>
-        <w:ind w:hanging="360" w:left="5760"/>
-      </w:pPr>
-    </w:lvl>
-    <w:lvl w:ilvl="8">
-      <w:start w:val="1"/>
-      <w:numFmt w:val="decimal"/>
-      <w:lvlText w:val="%9."/>
-      <w:lvlJc w:val="left"/>
-      <w:pPr>
-        <w:ind w:hanging="360" w:left="6480"/>
-      </w:pPr>
-    </w:lvl>
-  </w:abstractNum>
+<w:numbering xmlns:w="http://schemas.openxmlformats.org/wordprocessingml/2006/main">
   <w:abstractNum w:abstractNumId="990">
     <w:nsid w:val="0000A990"/>
     <w:multiLevelType w:val="multilevel"/>
@@ -26897,60 +26627,6 @@
       </w:pPr>
     </w:lvl>
   </w:abstractNum>
-  <w:num w16cid:durableId="349835757" w:numId="1">
-    <w:abstractNumId w:val="0"/>
-  </w:num>
-  <w:num w16cid:durableId="113404332" w:numId="2">
-    <w:abstractNumId w:val="1"/>
-  </w:num>
-  <w:num w16cid:durableId="941299120" w:numId="3">
-    <w:abstractNumId w:val="2"/>
-    <w:lvlOverride w:ilvl="0">
-      <w:startOverride w:val="1"/>
-    </w:lvlOverride>
-    <w:lvlOverride w:ilvl="1">
-      <w:startOverride w:val="1"/>
-    </w:lvlOverride>
-    <w:lvlOverride w:ilvl="2">
-      <w:startOverride w:val="1"/>
-    </w:lvlOverride>
-    <w:lvlOverride w:ilvl="3">
-      <w:startOverride w:val="1"/>
-    </w:lvlOverride>
-    <w:lvlOverride w:ilvl="4">
-      <w:startOverride w:val="1"/>
-    </w:lvlOverride>
-    <w:lvlOverride w:ilvl="5">
-      <w:startOverride w:val="1"/>
-    </w:lvlOverride>
-    <w:lvlOverride w:ilvl="6">
-      <w:startOverride w:val="1"/>
-    </w:lvlOverride>
-    <w:lvlOverride w:ilvl="7">
-      <w:startOverride w:val="1"/>
-    </w:lvlOverride>
-    <w:lvlOverride w:ilvl="8">
-      <w:startOverride w:val="1"/>
-    </w:lvlOverride>
-  </w:num>
-  <w:num w16cid:durableId="166870677" w:numId="4">
-    <w:abstractNumId w:val="1"/>
-  </w:num>
-  <w:num w16cid:durableId="1837450345" w:numId="5">
-    <w:abstractNumId w:val="1"/>
-  </w:num>
-  <w:num w16cid:durableId="871503518" w:numId="6">
-    <w:abstractNumId w:val="1"/>
-  </w:num>
-  <w:num w16cid:durableId="1561090317" w:numId="7">
-    <w:abstractNumId w:val="1"/>
-  </w:num>
-  <w:num w16cid:durableId="722829264" w:numId="8">
-    <w:abstractNumId w:val="1"/>
-  </w:num>
-  <w:num w16cid:durableId="1925647191" w:numId="9">
-    <w:abstractNumId w:val="1"/>
-  </w:num>
   <w:num w:numId="1000">
     <w:abstractNumId w:val="990"/>
   </w:num>
@@ -27009,7 +26685,7 @@
 </file>
 
 <file path=word/styles.xml><?xml version="1.0" encoding="utf-8"?>
-<w:styles xmlns:mc="http://schemas.openxmlformats.org/markup-compatibility/2006" xmlns:r="http://schemas.openxmlformats.org/officeDocument/2006/relationships" xmlns:w="http://schemas.openxmlformats.org/wordprocessingml/2006/main" xmlns:w14="http://schemas.microsoft.com/office/word/2010/wordml" xmlns:w15="http://schemas.microsoft.com/office/word/2012/wordml" xmlns:w16="http://schemas.microsoft.com/office/word/2018/wordml" xmlns:w16cex="http://schemas.microsoft.com/office/word/2018/wordml/cex" xmlns:w16cid="http://schemas.microsoft.com/office/word/2016/wordml/cid" xmlns:w16du="http://schemas.microsoft.com/office/word/2023/wordml/word16du" xmlns:w16sdtdh="http://schemas.microsoft.com/office/word/2020/wordml/sdtdatahash" xmlns:w16sdtfl="http://schemas.microsoft.com/office/word/2024/wordml/sdtformatlock" xmlns:w16se="http://schemas.microsoft.com/office/word/2015/wordml/symex" mc:Ignorable="w14 w15 w16se w16cid w16 w16cex w16sdtdh w16sdtfl w16du">
+<w:styles xmlns:r="http://schemas.openxmlformats.org/officeDocument/2006/relationships" xmlns:w="http://schemas.openxmlformats.org/wordprocessingml/2006/main">
   <w:docDefaults>
     <w:rPrDefault>
       <w:rPr>
@@ -27025,253 +26701,166 @@
       </w:pPr>
     </w:pPrDefault>
   </w:docDefaults>
-  <w:latentStyles w:count="376" w:defLockedState="0" w:defQFormat="0" w:defSemiHidden="0" w:defUIPriority="0" w:defUnhideWhenUsed="0">
-    <w:lsdException w:name="Normal Table" w:semiHidden="1" w:unhideWhenUsed="1"/>
-    <w:lsdException w:name="Table Simple 1" w:semiHidden="1" w:unhideWhenUsed="1"/>
-    <w:lsdException w:name="Table Simple 2" w:semiHidden="1" w:unhideWhenUsed="1"/>
-    <w:lsdException w:name="Table Simple 3" w:semiHidden="1" w:unhideWhenUsed="1"/>
-    <w:lsdException w:name="Table Classic 1" w:semiHidden="1" w:unhideWhenUsed="1"/>
-    <w:lsdException w:name="Table Classic 2" w:semiHidden="1" w:unhideWhenUsed="1"/>
-    <w:lsdException w:name="Table Classic 3" w:semiHidden="1" w:unhideWhenUsed="1"/>
-    <w:lsdException w:name="Table Classic 4" w:semiHidden="1" w:unhideWhenUsed="1"/>
-    <w:lsdException w:name="Table Colorful 1" w:semiHidden="1" w:unhideWhenUsed="1"/>
-    <w:lsdException w:name="Table Colorful 2" w:semiHidden="1" w:unhideWhenUsed="1"/>
-    <w:lsdException w:name="Table Colorful 3" w:semiHidden="1" w:unhideWhenUsed="1"/>
-    <w:lsdException w:name="Table Columns 1" w:semiHidden="1" w:unhideWhenUsed="1"/>
-    <w:lsdException w:name="Table Columns 2" w:semiHidden="1" w:unhideWhenUsed="1"/>
-    <w:lsdException w:name="Table Columns 3" w:semiHidden="1" w:unhideWhenUsed="1"/>
-    <w:lsdException w:name="Table Columns 4" w:semiHidden="1" w:unhideWhenUsed="1"/>
-    <w:lsdException w:name="Table Columns 5" w:semiHidden="1" w:unhideWhenUsed="1"/>
-    <w:lsdException w:name="Table Grid 1" w:semiHidden="1" w:unhideWhenUsed="1"/>
-    <w:lsdException w:name="Table Grid 2" w:semiHidden="1" w:unhideWhenUsed="1"/>
-    <w:lsdException w:name="Table Grid 3" w:semiHidden="1" w:unhideWhenUsed="1"/>
-    <w:lsdException w:name="Table Grid 4" w:semiHidden="1" w:unhideWhenUsed="1"/>
-    <w:lsdException w:name="Table Grid 5" w:semiHidden="1" w:unhideWhenUsed="1"/>
-    <w:lsdException w:name="Table Grid 6" w:semiHidden="1" w:unhideWhenUsed="1"/>
-    <w:lsdException w:name="Table Grid 7" w:semiHidden="1" w:unhideWhenUsed="1"/>
-    <w:lsdException w:name="Table Grid 8" w:semiHidden="1" w:unhideWhenUsed="1"/>
-    <w:lsdException w:name="Table List 1" w:semiHidden="1" w:unhideWhenUsed="1"/>
-    <w:lsdException w:name="Table List 2" w:semiHidden="1" w:unhideWhenUsed="1"/>
-    <w:lsdException w:name="Table List 3" w:semiHidden="1" w:unhideWhenUsed="1"/>
-    <w:lsdException w:name="Table List 4" w:semiHidden="1" w:unhideWhenUsed="1"/>
-    <w:lsdException w:name="Table List 5" w:semiHidden="1" w:unhideWhenUsed="1"/>
-    <w:lsdException w:name="Table List 6" w:semiHidden="1" w:unhideWhenUsed="1"/>
-    <w:lsdException w:name="Table List 7" w:semiHidden="1" w:unhideWhenUsed="1"/>
-    <w:lsdException w:name="Table List 8" w:semiHidden="1" w:unhideWhenUsed="1"/>
-    <w:lsdException w:name="Table 3D effects 1" w:semiHidden="1" w:unhideWhenUsed="1"/>
-    <w:lsdException w:name="Table 3D effects 2" w:semiHidden="1" w:unhideWhenUsed="1"/>
-    <w:lsdException w:name="Table 3D effects 3" w:semiHidden="1" w:unhideWhenUsed="1"/>
-    <w:lsdException w:name="Table Contemporary" w:semiHidden="1" w:unhideWhenUsed="1"/>
-    <w:lsdException w:name="Table Elegant" w:semiHidden="1" w:unhideWhenUsed="1"/>
-    <w:lsdException w:name="Table Professional" w:semiHidden="1" w:unhideWhenUsed="1"/>
-    <w:lsdException w:name="Table Subtle 1" w:semiHidden="1" w:unhideWhenUsed="1"/>
-    <w:lsdException w:name="Table Subtle 2" w:semiHidden="1" w:unhideWhenUsed="1"/>
-    <w:lsdException w:name="Table Web 1" w:semiHidden="1" w:unhideWhenUsed="1"/>
-    <w:lsdException w:name="Table Web 2" w:semiHidden="1" w:unhideWhenUsed="1"/>
-    <w:lsdException w:name="Table Web 3" w:semiHidden="1" w:unhideWhenUsed="1"/>
-    <w:lsdException w:name="Table Theme" w:semiHidden="1" w:unhideWhenUsed="1"/>
-    <w:lsdException w:name="Light Shading"/>
-    <w:lsdException w:name="Light List"/>
-    <w:lsdException w:name="Light Grid"/>
-    <w:lsdException w:name="Medium Shading 1"/>
-    <w:lsdException w:name="Medium Shading 2"/>
-    <w:lsdException w:name="Medium List 1"/>
-    <w:lsdException w:name="Medium List 2"/>
-    <w:lsdException w:name="Medium Grid 1"/>
-    <w:lsdException w:name="Medium Grid 2"/>
-    <w:lsdException w:name="Medium Grid 3"/>
-    <w:lsdException w:name="Dark List"/>
-    <w:lsdException w:name="Colorful Shading"/>
-    <w:lsdException w:name="Colorful List"/>
-    <w:lsdException w:name="Colorful Grid"/>
-    <w:lsdException w:name="Light Shading Accent 1"/>
-    <w:lsdException w:name="Light List Accent 1"/>
-    <w:lsdException w:name="Light Grid Accent 1"/>
-    <w:lsdException w:name="Medium Shading 1 Accent 1"/>
-    <w:lsdException w:name="Medium Shading 2 Accent 1"/>
-    <w:lsdException w:name="Medium List 1 Accent 1"/>
-    <w:lsdException w:name="Medium List 2 Accent 1"/>
-    <w:lsdException w:name="Medium Grid 1 Accent 1"/>
-    <w:lsdException w:name="Medium Grid 2 Accent 1"/>
-    <w:lsdException w:name="Medium Grid 3 Accent 1"/>
-    <w:lsdException w:name="Dark List Accent 1"/>
-    <w:lsdException w:name="Colorful Shading Accent 1"/>
-    <w:lsdException w:name="Colorful List Accent 1"/>
-    <w:lsdException w:name="Colorful Grid Accent 1"/>
-    <w:lsdException w:name="Light Shading Accent 2"/>
-    <w:lsdException w:name="Light List Accent 2"/>
-    <w:lsdException w:name="Light Grid Accent 2"/>
-    <w:lsdException w:name="Medium Shading 1 Accent 2"/>
-    <w:lsdException w:name="Medium Shading 2 Accent 2"/>
-    <w:lsdException w:name="Medium List 1 Accent 2"/>
-    <w:lsdException w:name="Medium List 2 Accent 2"/>
-    <w:lsdException w:name="Medium Grid 1 Accent 2"/>
-    <w:lsdException w:name="Medium Grid 2 Accent 2"/>
-    <w:lsdException w:name="Medium Grid 3 Accent 2"/>
-    <w:lsdException w:name="Dark List Accent 2"/>
-    <w:lsdException w:name="Colorful Shading Accent 2"/>
-    <w:lsdException w:name="Colorful List Accent 2"/>
-    <w:lsdException w:name="Colorful Grid Accent 2"/>
-    <w:lsdException w:name="Light Shading Accent 3"/>
-    <w:lsdException w:name="Light List Accent 3"/>
-    <w:lsdException w:name="Light Grid Accent 3"/>
-    <w:lsdException w:name="Medium Shading 1 Accent 3"/>
-    <w:lsdException w:name="Medium Shading 2 Accent 3"/>
-    <w:lsdException w:name="Medium List 1 Accent 3"/>
-    <w:lsdException w:name="Medium List 2 Accent 3"/>
-    <w:lsdException w:name="Medium Grid 1 Accent 3"/>
-    <w:lsdException w:name="Medium Grid 2 Accent 3"/>
-    <w:lsdException w:name="Medium Grid 3 Accent 3"/>
-    <w:lsdException w:name="Dark List Accent 3"/>
-    <w:lsdException w:name="Colorful Shading Accent 3"/>
-    <w:lsdException w:name="Colorful List Accent 3"/>
-    <w:lsdException w:name="Colorful Grid Accent 3"/>
-    <w:lsdException w:name="Light Shading Accent 4"/>
-    <w:lsdException w:name="Light List Accent 4"/>
-    <w:lsdException w:name="Light Grid Accent 4"/>
-    <w:lsdException w:name="Medium Shading 1 Accent 4"/>
-    <w:lsdException w:name="Medium Shading 2 Accent 4"/>
-    <w:lsdException w:name="Medium List 1 Accent 4"/>
-    <w:lsdException w:name="Medium List 2 Accent 4"/>
-    <w:lsdException w:name="Medium Grid 1 Accent 4"/>
-    <w:lsdException w:name="Medium Grid 2 Accent 4"/>
-    <w:lsdException w:name="Medium Grid 3 Accent 4"/>
-    <w:lsdException w:name="Dark List Accent 4"/>
-    <w:lsdException w:name="Colorful Shading Accent 4"/>
-    <w:lsdException w:name="Colorful List Accent 4"/>
-    <w:lsdException w:name="Colorful Grid Accent 4"/>
-    <w:lsdException w:name="Light Shading Accent 5"/>
-    <w:lsdException w:name="Light List Accent 5"/>
-    <w:lsdException w:name="Light Grid Accent 5"/>
-    <w:lsdException w:name="Medium Shading 1 Accent 5"/>
-    <w:lsdException w:name="Medium Shading 2 Accent 5"/>
-    <w:lsdException w:name="Medium List 1 Accent 5"/>
-    <w:lsdException w:name="Medium List 2 Accent 5"/>
-    <w:lsdException w:name="Medium Grid 1 Accent 5"/>
-    <w:lsdException w:name="Medium Grid 2 Accent 5"/>
-    <w:lsdException w:name="Medium Grid 3 Accent 5"/>
-    <w:lsdException w:name="Dark List Accent 5"/>
-    <w:lsdException w:name="Colorful Shading Accent 5"/>
-    <w:lsdException w:name="Colorful List Accent 5"/>
-    <w:lsdException w:name="Colorful Grid Accent 5"/>
-    <w:lsdException w:name="Light Shading Accent 6"/>
-    <w:lsdException w:name="Light List Accent 6"/>
-    <w:lsdException w:name="Light Grid Accent 6"/>
-    <w:lsdException w:name="Medium Shading 1 Accent 6"/>
-    <w:lsdException w:name="Medium Shading 2 Accent 6"/>
-    <w:lsdException w:name="Medium List 1 Accent 6"/>
-    <w:lsdException w:name="Medium List 2 Accent 6"/>
-    <w:lsdException w:name="Medium Grid 1 Accent 6"/>
-    <w:lsdException w:name="Medium Grid 2 Accent 6"/>
-    <w:lsdException w:name="Medium Grid 3 Accent 6"/>
-    <w:lsdException w:name="Dark List Accent 6"/>
-    <w:lsdException w:name="Colorful Shading Accent 6"/>
-    <w:lsdException w:name="Colorful List Accent 6"/>
-    <w:lsdException w:name="Colorful Grid Accent 6"/>
-    <w:lsdException w:name="Grid Table 4" w:uiPriority="49"/>
-    <w:lsdException w:name="Grid Table 5 Dark" w:uiPriority="50"/>
-    <w:lsdException w:name="Grid Table 6 Colorful" w:uiPriority="51"/>
-    <w:lsdException w:name="Grid Table 7 Colorful" w:uiPriority="52"/>
-    <w:lsdException w:name="Grid Table 1 Light Accent 1" w:uiPriority="46"/>
-    <w:lsdException w:name="Grid Table 2 Accent 1" w:uiPriority="47"/>
-    <w:lsdException w:name="Grid Table 3 Accent 1" w:uiPriority="48"/>
-    <w:lsdException w:name="Grid Table 4 Accent 1" w:uiPriority="49"/>
-    <w:lsdException w:name="Grid Table 5 Dark Accent 1" w:uiPriority="50"/>
-    <w:lsdException w:name="Grid Table 6 Colorful Accent 1" w:uiPriority="51"/>
-    <w:lsdException w:name="Grid Table 7 Colorful Accent 1" w:uiPriority="52"/>
-    <w:lsdException w:name="Grid Table 1 Light Accent 2" w:uiPriority="46"/>
-    <w:lsdException w:name="Grid Table 2 Accent 2" w:uiPriority="47"/>
-    <w:lsdException w:name="Grid Table 3 Accent 2" w:uiPriority="48"/>
-    <w:lsdException w:name="Grid Table 4 Accent 2" w:uiPriority="49"/>
-    <w:lsdException w:name="Grid Table 5 Dark Accent 2" w:uiPriority="50"/>
-    <w:lsdException w:name="Grid Table 6 Colorful Accent 2" w:uiPriority="51"/>
-    <w:lsdException w:name="Grid Table 7 Colorful Accent 2" w:uiPriority="52"/>
-    <w:lsdException w:name="Grid Table 1 Light Accent 3" w:uiPriority="46"/>
-    <w:lsdException w:name="Grid Table 2 Accent 3" w:uiPriority="47"/>
-    <w:lsdException w:name="Grid Table 3 Accent 3" w:uiPriority="48"/>
-    <w:lsdException w:name="Grid Table 4 Accent 3" w:uiPriority="49"/>
-    <w:lsdException w:name="Grid Table 5 Dark Accent 3" w:uiPriority="50"/>
-    <w:lsdException w:name="Grid Table 6 Colorful Accent 3" w:uiPriority="51"/>
-    <w:lsdException w:name="Grid Table 7 Colorful Accent 3" w:uiPriority="52"/>
-    <w:lsdException w:name="Grid Table 1 Light Accent 4" w:uiPriority="46"/>
-    <w:lsdException w:name="Grid Table 2 Accent 4" w:uiPriority="47"/>
-    <w:lsdException w:name="Grid Table 3 Accent 4" w:uiPriority="48"/>
-    <w:lsdException w:name="Grid Table 4 Accent 4" w:uiPriority="49"/>
-    <w:lsdException w:name="Grid Table 5 Dark Accent 4" w:uiPriority="50"/>
-    <w:lsdException w:name="Grid Table 6 Colorful Accent 4" w:uiPriority="51"/>
-    <w:lsdException w:name="Grid Table 7 Colorful Accent 4" w:uiPriority="52"/>
-    <w:lsdException w:name="Grid Table 1 Light Accent 5" w:uiPriority="46"/>
-    <w:lsdException w:name="Grid Table 2 Accent 5" w:uiPriority="47"/>
-    <w:lsdException w:name="Grid Table 3 Accent 5" w:uiPriority="48"/>
-    <w:lsdException w:name="Grid Table 4 Accent 5" w:uiPriority="49"/>
-    <w:lsdException w:name="Grid Table 5 Dark Accent 5" w:uiPriority="50"/>
-    <w:lsdException w:name="Grid Table 6 Colorful Accent 5" w:uiPriority="51"/>
-    <w:lsdException w:name="Grid Table 7 Colorful Accent 5" w:uiPriority="52"/>
-    <w:lsdException w:name="Grid Table 1 Light Accent 6" w:uiPriority="46"/>
-    <w:lsdException w:name="Grid Table 2 Accent 6" w:uiPriority="47"/>
-    <w:lsdException w:name="Grid Table 3 Accent 6" w:uiPriority="48"/>
-    <w:lsdException w:name="Grid Table 4 Accent 6" w:uiPriority="49"/>
-    <w:lsdException w:name="Grid Table 5 Dark Accent 6" w:uiPriority="50"/>
-    <w:lsdException w:name="Grid Table 6 Colorful Accent 6" w:uiPriority="51"/>
-    <w:lsdException w:name="Grid Table 7 Colorful Accent 6" w:uiPriority="52"/>
-    <w:lsdException w:name="List Table 1 Light" w:uiPriority="46"/>
-    <w:lsdException w:name="List Table 2" w:uiPriority="47"/>
-    <w:lsdException w:name="List Table 3" w:uiPriority="48"/>
-    <w:lsdException w:name="List Table 4" w:uiPriority="49"/>
-    <w:lsdException w:name="List Table 5 Dark" w:uiPriority="50"/>
-    <w:lsdException w:name="List Table 6 Colorful" w:uiPriority="51"/>
-    <w:lsdException w:name="List Table 7 Colorful" w:uiPriority="52"/>
-    <w:lsdException w:name="List Table 1 Light Accent 1" w:uiPriority="46"/>
-    <w:lsdException w:name="List Table 2 Accent 1" w:uiPriority="47"/>
-    <w:lsdException w:name="List Table 3 Accent 1" w:uiPriority="48"/>
-    <w:lsdException w:name="List Table 4 Accent 1" w:uiPriority="49"/>
-    <w:lsdException w:name="List Table 5 Dark Accent 1" w:uiPriority="50"/>
-    <w:lsdException w:name="List Table 6 Colorful Accent 1" w:uiPriority="51"/>
-    <w:lsdException w:name="List Table 7 Colorful Accent 1" w:uiPriority="52"/>
-    <w:lsdException w:name="List Table 1 Light Accent 2" w:uiPriority="46"/>
-    <w:lsdException w:name="List Table 2 Accent 2" w:uiPriority="47"/>
-    <w:lsdException w:name="List Table 3 Accent 2" w:uiPriority="48"/>
-    <w:lsdException w:name="List Table 4 Accent 2" w:uiPriority="49"/>
-    <w:lsdException w:name="List Table 5 Dark Accent 2" w:uiPriority="50"/>
-    <w:lsdException w:name="List Table 6 Colorful Accent 2" w:uiPriority="51"/>
-    <w:lsdException w:name="List Table 7 Colorful Accent 2" w:uiPriority="52"/>
-    <w:lsdException w:name="List Table 1 Light Accent 3" w:uiPriority="46"/>
-    <w:lsdException w:name="List Table 2 Accent 3" w:uiPriority="47"/>
-    <w:lsdException w:name="List Table 3 Accent 3" w:uiPriority="48"/>
-    <w:lsdException w:name="List Table 4 Accent 3" w:uiPriority="49"/>
-    <w:lsdException w:name="List Table 5 Dark Accent 3" w:uiPriority="50"/>
-    <w:lsdException w:name="List Table 6 Colorful Accent 3" w:uiPriority="51"/>
-    <w:lsdException w:name="List Table 7 Colorful Accent 3" w:uiPriority="52"/>
-    <w:lsdException w:name="List Table 1 Light Accent 4" w:uiPriority="46"/>
-    <w:lsdException w:name="List Table 2 Accent 4" w:uiPriority="47"/>
-    <w:lsdException w:name="List Table 3 Accent 4" w:uiPriority="48"/>
-    <w:lsdException w:name="List Table 4 Accent 4" w:uiPriority="49"/>
-    <w:lsdException w:name="List Table 5 Dark Accent 4" w:uiPriority="50"/>
-    <w:lsdException w:name="List Table 6 Colorful Accent 4" w:uiPriority="51"/>
-    <w:lsdException w:name="List Table 7 Colorful Accent 4" w:uiPriority="52"/>
-    <w:lsdException w:name="List Table 1 Light Accent 5" w:uiPriority="46"/>
-    <w:lsdException w:name="List Table 2 Accent 5" w:uiPriority="47"/>
-    <w:lsdException w:name="List Table 3 Accent 5" w:uiPriority="48"/>
-    <w:lsdException w:name="List Table 4 Accent 5" w:uiPriority="49"/>
-    <w:lsdException w:name="List Table 5 Dark Accent 5" w:uiPriority="50"/>
-    <w:lsdException w:name="List Table 6 Colorful Accent 5" w:uiPriority="51"/>
-    <w:lsdException w:name="List Table 7 Colorful Accent 5" w:uiPriority="52"/>
-    <w:lsdException w:name="List Table 1 Light Accent 6" w:uiPriority="46"/>
-    <w:lsdException w:name="List Table 2 Accent 6" w:uiPriority="47"/>
-    <w:lsdException w:name="List Table 3 Accent 6" w:uiPriority="48"/>
-    <w:lsdException w:name="List Table 4 Accent 6" w:uiPriority="49"/>
-    <w:lsdException w:name="List Table 5 Dark Accent 6" w:uiPriority="50"/>
-    <w:lsdException w:name="List Table 6 Colorful Accent 6" w:uiPriority="51"/>
-    <w:lsdException w:name="List Table 7 Colorful Accent 6" w:uiPriority="52"/>
-    <w:lsdException w:name="Mention" w:semiHidden="1" w:uiPriority="99" w:unhideWhenUsed="1"/>
-    <w:lsdException w:name="Smart Hyperlink" w:semiHidden="1" w:uiPriority="99" w:unhideWhenUsed="1"/>
-    <w:lsdException w:name="Hashtag" w:semiHidden="1" w:uiPriority="99" w:unhideWhenUsed="1"/>
-    <w:lsdException w:name="Unresolved Mention" w:semiHidden="1" w:uiPriority="99" w:unhideWhenUsed="1"/>
-    <w:lsdException w:name="Smart Link" w:semiHidden="1" w:uiPriority="99" w:unhideWhenUsed="1"/>
-  </w:latentStyles>
+  <w:latentStyles w:count="276" w:defLockedState="0" w:defQFormat="0" w:defSemiHidden="0" w:defUIPriority="0" w:defUnhideWhenUsed="0"/>
   <w:style w:default="1" w:styleId="Normal" w:type="paragraph">
     <w:name w:val="Normal"/>
     <w:qFormat/>
+  </w:style>
+  <w:style w:styleId="BodyText" w:type="paragraph">
+    <w:name w:val="Body Text"/>
+    <w:basedOn w:val="Normal"/>
+    <w:link w:val="BodyTextChar"/>
+    <w:qFormat/>
+    <w:pPr>
+      <w:spacing w:after="180" w:before="180"/>
+    </w:pPr>
+  </w:style>
+  <w:style w:customStyle="1" w:styleId="FirstParagraph" w:type="paragraph">
+    <w:name w:val="First Paragraph"/>
+    <w:basedOn w:val="BodyText"/>
+    <w:next w:val="BodyText"/>
+    <w:qFormat/>
+  </w:style>
+  <w:style w:customStyle="1" w:styleId="Compact" w:type="paragraph">
+    <w:name w:val="Compact"/>
+    <w:basedOn w:val="BodyText"/>
+    <w:qFormat/>
+    <w:pPr>
+      <w:spacing w:after="36" w:before="36"/>
+    </w:pPr>
+  </w:style>
+  <w:style w:styleId="Title" w:type="paragraph">
+    <w:name w:val="Title"/>
+    <w:basedOn w:val="Normal"/>
+    <w:next w:val="BodyText"/>
+    <w:link w:val="TitleChar"/>
+    <w:uiPriority w:val="10"/>
+    <w:qFormat/>
+    <w:rsid w:val="00A10FD9"/>
+    <w:pPr>
+      <w:spacing w:after="80" w:line="240" w:lineRule="auto"/>
+      <w:contextualSpacing/>
+      <w:jc w:val="center"/>
+    </w:pPr>
+    <w:rPr>
+      <w:rFonts w:asciiTheme="majorHAnsi" w:cstheme="majorBidi" w:eastAsiaTheme="majorEastAsia" w:hAnsiTheme="majorHAnsi"/>
+      <w:sz w:val="56"/>
+      <w:szCs w:val="56"/>
+    </w:rPr>
+  </w:style>
+  <w:style w:customStyle="1" w:styleId="TitleChar" w:type="character">
+    <w:name w:val="Title Char"/>
+    <w:basedOn w:val="DefaultParagraphFont"/>
+    <w:link w:val="Title"/>
+    <w:uiPriority w:val="10"/>
+    <w:rsid w:val="00A10FD9"/>
+    <w:rPr>
+      <w:rFonts w:asciiTheme="majorHAnsi" w:cstheme="majorBidi" w:eastAsiaTheme="majorEastAsia" w:hAnsiTheme="majorHAnsi"/>
+      <w:sz w:val="56"/>
+      <w:szCs w:val="56"/>
+    </w:rPr>
+  </w:style>
+  <w:style w:styleId="Subtitle" w:type="paragraph">
+    <w:name w:val="Subtitle"/>
+    <w:basedOn w:val="Title"/>
+    <w:next w:val="BodyText"/>
+    <w:link w:val="SubtitleChar"/>
+    <w:uiPriority w:val="11"/>
+    <w:qFormat/>
+    <w:rsid w:val="00A10FD9"/>
+    <w:pPr>
+      <w:numPr>
+        <w:ilvl w:val="1"/>
+      </w:numPr>
+    </w:pPr>
+    <w:rPr>
+      <w:rFonts w:cstheme="majorBidi" w:eastAsiaTheme="majorEastAsia"/>
+      <w:spacing w:val="15"/>
+      <w:sz w:val="28"/>
+      <w:szCs w:val="28"/>
+    </w:rPr>
+  </w:style>
+  <w:style w:customStyle="1" w:styleId="SubtitleChar" w:type="character">
+    <w:name w:val="Subtitle Char"/>
+    <w:basedOn w:val="DefaultParagraphFont"/>
+    <w:link w:val="Subtitle"/>
+    <w:uiPriority w:val="11"/>
+    <w:rsid w:val="00A10FD9"/>
+    <w:rPr>
+      <w:rFonts w:cstheme="majorBidi" w:eastAsiaTheme="majorEastAsia"/>
+      <w:color w:themeColor="text1" w:themeTint="A6" w:val="595959"/>
+      <w:spacing w:val="15"/>
+      <w:sz w:val="28"/>
+      <w:szCs w:val="28"/>
+    </w:rPr>
+  </w:style>
+  <w:style w:customStyle="1" w:styleId="Author" w:type="paragraph">
+    <w:name w:val="Author"/>
+    <w:basedOn w:val="Title"/>
+    <w:next w:val="BodyText"/>
+    <w:qFormat/>
+    <w:pPr>
+      <w:keepNext/>
+      <w:keepLines/>
+    </w:pPr>
+    <w:rPr>
+      <w:sz w:val="24"/>
+      <w:szCs w:val="24"/>
+    </w:rPr>
+  </w:style>
+  <w:style w:styleId="Date" w:type="paragraph">
+    <w:name w:val="Date"/>
+    <w:basedOn w:val="Title"/>
+    <w:next w:val="BodyText"/>
+    <w:qFormat/>
+    <w:pPr>
+      <w:keepNext/>
+      <w:keepLines/>
+    </w:pPr>
+    <w:rPr>
+      <w:sz w:val="24"/>
+      <w:szCs w:val="24"/>
+    </w:rPr>
+  </w:style>
+  <w:style w:customStyle="1" w:styleId="AbstractTitle" w:type="paragraph">
+    <w:name w:val="Abstract Title"/>
+    <w:basedOn w:val="Normal"/>
+    <w:next w:val="Abstract"/>
+    <w:qFormat/>
+    <w:pPr>
+      <w:keepNext/>
+      <w:keepLines/>
+      <w:spacing w:after="0" w:before="300"/>
+      <w:jc w:val="center"/>
+    </w:pPr>
+    <w:rPr>
+      <w:b/>
+      <w:sz w:val="20"/>
+      <w:szCs w:val="20"/>
+    </w:rPr>
+  </w:style>
+  <w:style w:customStyle="1" w:styleId="Abstract" w:type="paragraph">
+    <w:name w:val="Abstract"/>
+    <w:basedOn w:val="Normal"/>
+    <w:next w:val="BodyText"/>
+    <w:qFormat/>
+    <w:pPr>
+      <w:keepNext/>
+      <w:keepLines/>
+      <w:spacing w:after="300" w:before="100"/>
+    </w:pPr>
+    <w:rPr>
+      <w:sz w:val="20"/>
+      <w:szCs w:val="20"/>
+    </w:rPr>
+  </w:style>
+  <w:style w:styleId="Bibliography" w:type="paragraph">
+    <w:name w:val="Bibliography"/>
+    <w:basedOn w:val="Normal"/>
+    <w:next w:val="Bibliography"/>
+    <w:qFormat/>
+    <w:pPr/>
+    <w:rPr/>
   </w:style>
   <w:style w:styleId="Heading1" w:type="paragraph">
     <w:name w:val="heading 1"/>
@@ -27472,184 +27061,6 @@
       <w:color w:themeColor="text1" w:themeTint="D8" w:val="272727"/>
     </w:rPr>
   </w:style>
-  <w:style w:default="1" w:styleId="DefaultParagraphFont" w:type="character">
-    <w:name w:val="Default Paragraph Font"/>
-    <w:uiPriority w:val="1"/>
-    <w:semiHidden/>
-    <w:unhideWhenUsed/>
-  </w:style>
-  <w:style w:default="1" w:styleId="TableNormal" w:type="table">
-    <w:name w:val="Normal Table"/>
-    <w:uiPriority w:val="99"/>
-    <w:semiHidden/>
-    <w:unhideWhenUsed/>
-    <w:tblPr>
-      <w:tblInd w:type="dxa" w:w="0"/>
-      <w:tblCellMar>
-        <w:top w:type="dxa" w:w="0"/>
-        <w:left w:type="dxa" w:w="108"/>
-        <w:bottom w:type="dxa" w:w="0"/>
-        <w:right w:type="dxa" w:w="108"/>
-      </w:tblCellMar>
-    </w:tblPr>
-  </w:style>
-  <w:style w:default="1" w:styleId="NoList" w:type="numbering">
-    <w:name w:val="No List"/>
-    <w:uiPriority w:val="99"/>
-    <w:semiHidden/>
-    <w:unhideWhenUsed/>
-  </w:style>
-  <w:style w:styleId="BodyText" w:type="paragraph">
-    <w:name w:val="Body Text"/>
-    <w:basedOn w:val="Normal"/>
-    <w:qFormat/>
-    <w:pPr>
-      <w:spacing w:after="180" w:before="180"/>
-    </w:pPr>
-  </w:style>
-  <w:style w:customStyle="1" w:styleId="FirstParagraph" w:type="paragraph">
-    <w:name w:val="First Paragraph"/>
-    <w:basedOn w:val="BodyText"/>
-    <w:next w:val="BodyText"/>
-    <w:qFormat/>
-  </w:style>
-  <w:style w:customStyle="1" w:styleId="Compact" w:type="paragraph">
-    <w:name w:val="Compact"/>
-    <w:basedOn w:val="BodyText"/>
-    <w:qFormat/>
-    <w:pPr>
-      <w:spacing w:after="36" w:before="36"/>
-    </w:pPr>
-  </w:style>
-  <w:style w:styleId="Title" w:type="paragraph">
-    <w:name w:val="Title"/>
-    <w:basedOn w:val="Normal"/>
-    <w:next w:val="BodyText"/>
-    <w:link w:val="TitleChar"/>
-    <w:uiPriority w:val="10"/>
-    <w:qFormat/>
-    <w:rsid w:val="00A10FD9"/>
-    <w:pPr>
-      <w:spacing w:after="80"/>
-      <w:contextualSpacing/>
-      <w:jc w:val="center"/>
-    </w:pPr>
-    <w:rPr>
-      <w:rFonts w:asciiTheme="majorHAnsi" w:cstheme="majorBidi" w:eastAsiaTheme="majorEastAsia" w:hAnsiTheme="majorHAnsi"/>
-      <w:sz w:val="56"/>
-      <w:szCs w:val="56"/>
-    </w:rPr>
-  </w:style>
-  <w:style w:customStyle="1" w:styleId="TitleChar" w:type="character">
-    <w:name w:val="Title Char"/>
-    <w:basedOn w:val="DefaultParagraphFont"/>
-    <w:link w:val="Title"/>
-    <w:uiPriority w:val="10"/>
-    <w:rsid w:val="00A10FD9"/>
-    <w:rPr>
-      <w:rFonts w:asciiTheme="majorHAnsi" w:cstheme="majorBidi" w:eastAsiaTheme="majorEastAsia" w:hAnsiTheme="majorHAnsi"/>
-      <w:sz w:val="56"/>
-      <w:szCs w:val="56"/>
-    </w:rPr>
-  </w:style>
-  <w:style w:styleId="Subtitle" w:type="paragraph">
-    <w:name w:val="Subtitle"/>
-    <w:basedOn w:val="Title"/>
-    <w:next w:val="BodyText"/>
-    <w:link w:val="SubtitleChar"/>
-    <w:uiPriority w:val="11"/>
-    <w:qFormat/>
-    <w:rsid w:val="00A10FD9"/>
-    <w:pPr>
-      <w:numPr>
-        <w:ilvl w:val="1"/>
-      </w:numPr>
-    </w:pPr>
-    <w:rPr>
-      <w:spacing w:val="15"/>
-      <w:sz w:val="28"/>
-      <w:szCs w:val="28"/>
-    </w:rPr>
-  </w:style>
-  <w:style w:customStyle="1" w:styleId="SubtitleChar" w:type="character">
-    <w:name w:val="Subtitle Char"/>
-    <w:basedOn w:val="DefaultParagraphFont"/>
-    <w:link w:val="Subtitle"/>
-    <w:uiPriority w:val="11"/>
-    <w:rsid w:val="00A10FD9"/>
-    <w:rPr>
-      <w:rFonts w:cstheme="majorBidi" w:eastAsiaTheme="majorEastAsia"/>
-      <w:color w:themeColor="text1" w:themeTint="A6" w:val="595959"/>
-      <w:spacing w:val="15"/>
-      <w:sz w:val="28"/>
-      <w:szCs w:val="28"/>
-    </w:rPr>
-  </w:style>
-  <w:style w:customStyle="1" w:styleId="Author" w:type="paragraph">
-    <w:name w:val="Author"/>
-    <w:basedOn w:val="Title"/>
-    <w:next w:val="BodyText"/>
-    <w:qFormat/>
-    <w:pPr>
-      <w:keepNext/>
-      <w:keepLines/>
-    </w:pPr>
-    <w:rPr>
-      <w:sz w:val="24"/>
-      <w:szCs w:val="24"/>
-    </w:rPr>
-  </w:style>
-  <w:style w:styleId="Date" w:type="paragraph">
-    <w:name w:val="Date"/>
-    <w:basedOn w:val="Title"/>
-    <w:next w:val="BodyText"/>
-    <w:qFormat/>
-    <w:pPr>
-      <w:keepNext/>
-      <w:keepLines/>
-    </w:pPr>
-    <w:rPr>
-      <w:sz w:val="24"/>
-      <w:szCs w:val="24"/>
-    </w:rPr>
-  </w:style>
-  <w:style w:customStyle="1" w:styleId="AbstractTitle" w:type="paragraph">
-    <w:name w:val="Abstract Title"/>
-    <w:basedOn w:val="Normal"/>
-    <w:next w:val="Abstract"/>
-    <w:qFormat/>
-    <w:pPr>
-      <w:keepNext/>
-      <w:keepLines/>
-      <w:spacing w:after="0" w:before="300"/>
-      <w:jc w:val="center"/>
-    </w:pPr>
-    <w:rPr>
-      <w:b/>
-      <w:sz w:val="20"/>
-      <w:szCs w:val="20"/>
-    </w:rPr>
-  </w:style>
-  <w:style w:customStyle="1" w:styleId="Abstract" w:type="paragraph">
-    <w:name w:val="Abstract"/>
-    <w:basedOn w:val="Normal"/>
-    <w:next w:val="BodyText"/>
-    <w:qFormat/>
-    <w:pPr>
-      <w:keepNext/>
-      <w:keepLines/>
-      <w:spacing w:after="300" w:before="100"/>
-    </w:pPr>
-    <w:rPr>
-      <w:sz w:val="20"/>
-      <w:szCs w:val="20"/>
-    </w:rPr>
-  </w:style>
-  <w:style w:styleId="Bibliography" w:type="paragraph">
-    <w:name w:val="Bibliography"/>
-    <w:basedOn w:val="Normal"/>
-    <w:qFormat/>
-  </w:style>
   <w:style w:customStyle="1" w:styleId="Heading1Char" w:type="character">
     <w:name w:val="Heading 1 Char"/>
     <w:basedOn w:val="DefaultParagraphFont"/>
@@ -27778,17 +27189,18 @@
     <w:qFormat/>
     <w:pPr>
       <w:spacing w:after="100" w:before="100"/>
-      <w:ind w:left="480" w:right="480"/>
+      <w:ind w:firstLine="0" w:left="480" w:right="480"/>
     </w:pPr>
   </w:style>
   <w:style w:styleId="FootnoteText" w:type="paragraph">
-    <w:name w:val="footnote text"/>
+    <w:name w:val="Footnote Text"/>
     <w:basedOn w:val="Normal"/>
+    <w:next w:val="FootnoteText"/>
     <w:uiPriority w:val="9"/>
     <w:unhideWhenUsed/>
     <w:qFormat/>
   </w:style>
-  <w:style w:customStyle="1" w:styleId="FootnoteBlockText" w:type="paragraph">
+  <w:style w:styleId="FootnoteBlockText" w:type="paragraph">
     <w:name w:val="Footnote Block Text"/>
     <w:basedOn w:val="FootnoteText"/>
     <w:next w:val="FootnoteText"/>
@@ -27797,11 +27209,17 @@
     <w:qFormat/>
     <w:pPr>
       <w:spacing w:after="100" w:before="100"/>
-      <w:ind w:left="480" w:right="480"/>
+      <w:ind w:firstLine="0" w:left="480" w:right="480"/>
     </w:pPr>
   </w:style>
-  <w:style w:customStyle="1" w:styleId="Table" w:type="table">
+  <w:style w:default="1" w:styleId="DefaultParagraphFont" w:type="character">
+    <w:name w:val="Default Paragraph Font"/>
+    <w:semiHidden/>
+    <w:unhideWhenUsed/>
+  </w:style>
+  <w:style w:default="1" w:styleId="Table" w:type="table">
     <w:name w:val="Table"/>
+    <w:basedOn w:val="TableNormal"/>
     <w:semiHidden/>
     <w:unhideWhenUsed/>
     <w:qFormat/>
@@ -27815,10 +27233,9 @@
       </w:tblCellMar>
     </w:tblPr>
     <w:tblStylePr w:type="firstRow">
-      <w:tblPr/>
       <w:tcPr>
         <w:tcBorders>
-          <w:bottom w:color="auto" w:space="0" w:sz="0" w:val="single"/>
+          <w:bottom w:val="single"/>
         </w:tcBorders>
         <w:vAlign w:val="bottom"/>
       </w:tcPr>
@@ -27842,11 +27259,11 @@
     <w:basedOn w:val="Normal"/>
   </w:style>
   <w:style w:styleId="Caption" w:type="paragraph">
-    <w:name w:val="caption"/>
+    <w:name w:val="Caption"/>
     <w:basedOn w:val="Normal"/>
-    <w:link w:val="CaptionChar"/>
+    <w:link w:val="BodyTextChar"/>
     <w:pPr>
-      <w:spacing w:after="120"/>
+      <w:spacing w:after="120" w:before="0"/>
     </w:pPr>
     <w:rPr>
       <w:i/>
@@ -27874,15 +27291,14 @@
       <w:keepNext/>
     </w:pPr>
   </w:style>
-  <w:style w:customStyle="1" w:styleId="CaptionChar" w:type="character">
-    <w:name w:val="Caption Char"/>
+  <w:style w:customStyle="1" w:styleId="BodyTextChar" w:type="character">
+    <w:name w:val="Body Text Char"/>
     <w:basedOn w:val="DefaultParagraphFont"/>
-    <w:link w:val="Caption"/>
+    <w:link w:val="BodyText"/>
   </w:style>
   <w:style w:customStyle="1" w:styleId="VerbatimChar" w:type="character">
     <w:name w:val="Verbatim Char"/>
-    <w:basedOn w:val="CaptionChar"/>
-    <w:link w:val="SourceCode"/>
+    <w:basedOn w:val="BodyTextChar"/>
     <w:rPr>
       <w:rFonts w:ascii="Consolas" w:hAnsi="Consolas"/>
       <w:sz w:val="22"/>
@@ -27890,20 +27306,20 @@
   </w:style>
   <w:style w:customStyle="1" w:styleId="SectionNumber" w:type="character">
     <w:name w:val="Section Number"/>
-    <w:basedOn w:val="CaptionChar"/>
+    <w:basedOn w:val="BodyTextChar"/>
   </w:style>
   <w:style w:styleId="FootnoteReference" w:type="character">
-    <w:name w:val="footnote reference"/>
-    <w:basedOn w:val="CaptionChar"/>
+    <w:name w:val="Footnote Reference"/>
+    <w:basedOn w:val="BodyTextChar"/>
     <w:rPr>
       <w:vertAlign w:val="superscript"/>
     </w:rPr>
   </w:style>
   <w:style w:styleId="Hyperlink" w:type="character">
     <w:name w:val="Hyperlink"/>
-    <w:basedOn w:val="CaptionChar"/>
+    <w:basedOn w:val="BodyTextChar"/>
     <w:rPr>
-      <w:color w:themeColor="accent1" w:val="156082"/>
+      <w:color w:themeColor="accent1" w:val="4F81BD"/>
     </w:rPr>
   </w:style>
   <w:style w:styleId="TOCHeading" w:type="paragraph">
@@ -27917,305 +27333,246 @@
       <w:spacing w:before="240" w:line="259" w:lineRule="auto"/>
       <w:outlineLvl w:val="9"/>
     </w:pPr>
+    <w:rPr>
+      <w:rFonts w:asciiTheme="majorHAnsi" w:cstheme="majorBidi" w:eastAsiaTheme="majorEastAsia" w:hAnsiTheme="majorHAnsi"/>
+      <w:b w:val="0"/>
+      <w:bCs w:val="0"/>
+      <w:color w:themeColor="accent1" w:themeShade="BF" w:val="365F91"/>
+    </w:rPr>
   </w:style>
-  <w:style w:customStyle="1" w:styleId="SourceCode" w:type="paragraph">
+  <w:style w:type="paragraph" w:customStyle="1" w:styleId="SourceCode">
     <w:name w:val="Source Code"/>
     <w:basedOn w:val="Normal"/>
     <w:link w:val="VerbatimChar"/>
     <w:pPr>
-      <w:wordWrap w:val="0"/>
+      <w:wordWrap w:val="off"/>
     </w:pPr>
   </w:style>
-  <w:style w:customStyle="1" w:styleId="KeywordTok" w:type="character">
+  <w:style w:type="character" w:customStyle="1" w:styleId="KeywordTok">
     <w:name w:val="KeywordTok"/>
     <w:basedOn w:val="VerbatimChar"/>
     <w:rPr>
-      <w:rFonts w:ascii="Consolas" w:hAnsi="Consolas"/>
       <w:b/>
       <w:color w:val="007020"/>
-      <w:sz w:val="22"/>
     </w:rPr>
   </w:style>
-  <w:style w:customStyle="1" w:styleId="DataTypeTok" w:type="character">
+  <w:style w:type="character" w:customStyle="1" w:styleId="DataTypeTok">
     <w:name w:val="DataTypeTok"/>
     <w:basedOn w:val="VerbatimChar"/>
     <w:rPr>
-      <w:rFonts w:ascii="Consolas" w:hAnsi="Consolas"/>
       <w:color w:val="902000"/>
-      <w:sz w:val="22"/>
     </w:rPr>
   </w:style>
-  <w:style w:customStyle="1" w:styleId="DecValTok" w:type="character">
+  <w:style w:type="character" w:customStyle="1" w:styleId="DecValTok">
     <w:name w:val="DecValTok"/>
     <w:basedOn w:val="VerbatimChar"/>
     <w:rPr>
-      <w:rFonts w:ascii="Consolas" w:hAnsi="Consolas"/>
-      <w:color w:val="40A070"/>
-      <w:sz w:val="22"/>
+      <w:color w:val="40a070"/>
     </w:rPr>
   </w:style>
-  <w:style w:customStyle="1" w:styleId="BaseNTok" w:type="character">
+  <w:style w:type="character" w:customStyle="1" w:styleId="BaseNTok">
     <w:name w:val="BaseNTok"/>
     <w:basedOn w:val="VerbatimChar"/>
     <w:rPr>
-      <w:rFonts w:ascii="Consolas" w:hAnsi="Consolas"/>
-      <w:color w:val="40A070"/>
-      <w:sz w:val="22"/>
+      <w:color w:val="40a070"/>
     </w:rPr>
   </w:style>
-  <w:style w:customStyle="1" w:styleId="FloatTok" w:type="character">
+  <w:style w:type="character" w:customStyle="1" w:styleId="FloatTok">
     <w:name w:val="FloatTok"/>
     <w:basedOn w:val="VerbatimChar"/>
     <w:rPr>
-      <w:rFonts w:ascii="Consolas" w:hAnsi="Consolas"/>
-      <w:color w:val="40A070"/>
-      <w:sz w:val="22"/>
+      <w:color w:val="40a070"/>
     </w:rPr>
   </w:style>
-  <w:style w:customStyle="1" w:styleId="ConstantTok" w:type="character">
+  <w:style w:type="character" w:customStyle="1" w:styleId="ConstantTok">
     <w:name w:val="ConstantTok"/>
     <w:basedOn w:val="VerbatimChar"/>
     <w:rPr>
-      <w:rFonts w:ascii="Consolas" w:hAnsi="Consolas"/>
       <w:color w:val="880000"/>
-      <w:sz w:val="22"/>
     </w:rPr>
   </w:style>
-  <w:style w:customStyle="1" w:styleId="CharTok" w:type="character">
+  <w:style w:type="character" w:customStyle="1" w:styleId="CharTok">
     <w:name w:val="CharTok"/>
     <w:basedOn w:val="VerbatimChar"/>
     <w:rPr>
-      <w:rFonts w:ascii="Consolas" w:hAnsi="Consolas"/>
-      <w:color w:val="4070A0"/>
-      <w:sz w:val="22"/>
+      <w:color w:val="4070a0"/>
     </w:rPr>
   </w:style>
-  <w:style w:customStyle="1" w:styleId="SpecialCharTok" w:type="character">
+  <w:style w:type="character" w:customStyle="1" w:styleId="SpecialCharTok">
     <w:name w:val="SpecialCharTok"/>
     <w:basedOn w:val="VerbatimChar"/>
     <w:rPr>
-      <w:rFonts w:ascii="Consolas" w:hAnsi="Consolas"/>
-      <w:color w:val="4070A0"/>
-      <w:sz w:val="22"/>
+      <w:color w:val="4070a0"/>
     </w:rPr>
   </w:style>
-  <w:style w:customStyle="1" w:styleId="StringTok" w:type="character">
+  <w:style w:type="character" w:customStyle="1" w:styleId="StringTok">
     <w:name w:val="StringTok"/>
     <w:basedOn w:val="VerbatimChar"/>
     <w:rPr>
-      <w:rFonts w:ascii="Consolas" w:hAnsi="Consolas"/>
-      <w:color w:val="4070A0"/>
-      <w:sz w:val="22"/>
+      <w:color w:val="4070a0"/>
     </w:rPr>
   </w:style>
-  <w:style w:customStyle="1" w:styleId="VerbatimStringTok" w:type="character">
+  <w:style w:type="character" w:customStyle="1" w:styleId="VerbatimStringTok">
     <w:name w:val="VerbatimStringTok"/>
     <w:basedOn w:val="VerbatimChar"/>
     <w:rPr>
-      <w:rFonts w:ascii="Consolas" w:hAnsi="Consolas"/>
-      <w:color w:val="4070A0"/>
-      <w:sz w:val="22"/>
+      <w:color w:val="4070a0"/>
     </w:rPr>
   </w:style>
-  <w:style w:customStyle="1" w:styleId="SpecialStringTok" w:type="character">
+  <w:style w:type="character" w:customStyle="1" w:styleId="SpecialStringTok">
     <w:name w:val="SpecialStringTok"/>
     <w:basedOn w:val="VerbatimChar"/>
     <w:rPr>
-      <w:rFonts w:ascii="Consolas" w:hAnsi="Consolas"/>
-      <w:color w:val="BB6688"/>
-      <w:sz w:val="22"/>
+      <w:color w:val="bb6688"/>
     </w:rPr>
   </w:style>
-  <w:style w:customStyle="1" w:styleId="ImportTok" w:type="character">
+  <w:style w:type="character" w:customStyle="1" w:styleId="ImportTok">
     <w:name w:val="ImportTok"/>
     <w:basedOn w:val="VerbatimChar"/>
     <w:rPr>
-      <w:rFonts w:ascii="Consolas" w:hAnsi="Consolas"/>
       <w:b/>
       <w:color w:val="008000"/>
-      <w:sz w:val="22"/>
     </w:rPr>
   </w:style>
-  <w:style w:customStyle="1" w:styleId="CommentTok" w:type="character">
+  <w:style w:type="character" w:customStyle="1" w:styleId="CommentTok">
     <w:name w:val="CommentTok"/>
     <w:basedOn w:val="VerbatimChar"/>
     <w:rPr>
-      <w:rFonts w:ascii="Consolas" w:hAnsi="Consolas"/>
       <w:i/>
-      <w:color w:val="60A0B0"/>
-      <w:sz w:val="22"/>
+      <w:color w:val="60a0b0"/>
     </w:rPr>
   </w:style>
-  <w:style w:customStyle="1" w:styleId="DocumentationTok" w:type="character">
+  <w:style w:type="character" w:customStyle="1" w:styleId="DocumentationTok">
     <w:name w:val="DocumentationTok"/>
     <w:basedOn w:val="VerbatimChar"/>
     <w:rPr>
-      <w:rFonts w:ascii="Consolas" w:hAnsi="Consolas"/>
       <w:i/>
-      <w:color w:val="BA2121"/>
-      <w:sz w:val="22"/>
+      <w:color w:val="ba2121"/>
     </w:rPr>
   </w:style>
-  <w:style w:customStyle="1" w:styleId="AnnotationTok" w:type="character">
+  <w:style w:type="character" w:customStyle="1" w:styleId="AnnotationTok">
     <w:name w:val="AnnotationTok"/>
     <w:basedOn w:val="VerbatimChar"/>
     <w:rPr>
-      <w:rFonts w:ascii="Consolas" w:hAnsi="Consolas"/>
       <w:b/>
       <w:i/>
-      <w:color w:val="60A0B0"/>
-      <w:sz w:val="22"/>
+      <w:color w:val="60a0b0"/>
     </w:rPr>
   </w:style>
-  <w:style w:customStyle="1" w:styleId="CommentVarTok" w:type="character">
+  <w:style w:type="character" w:customStyle="1" w:styleId="CommentVarTok">
     <w:name w:val="CommentVarTok"/>
     <w:basedOn w:val="VerbatimChar"/>
     <w:rPr>
-      <w:rFonts w:ascii="Consolas" w:hAnsi="Consolas"/>
       <w:b/>
       <w:i/>
-      <w:color w:val="60A0B0"/>
-      <w:sz w:val="22"/>
+      <w:color w:val="60a0b0"/>
     </w:rPr>
   </w:style>
-  <w:style w:customStyle="1" w:styleId="OtherTok" w:type="character">
+  <w:style w:type="character" w:customStyle="1" w:styleId="OtherTok">
     <w:name w:val="OtherTok"/>
     <w:basedOn w:val="VerbatimChar"/>
     <w:rPr>
-      <w:rFonts w:ascii="Consolas" w:hAnsi="Consolas"/>
       <w:color w:val="007020"/>
-      <w:sz w:val="22"/>
     </w:rPr>
   </w:style>
-  <w:style w:customStyle="1" w:styleId="FunctionTok" w:type="character">
+  <w:style w:type="character" w:customStyle="1" w:styleId="FunctionTok">
     <w:name w:val="FunctionTok"/>
     <w:basedOn w:val="VerbatimChar"/>
     <w:rPr>
-      <w:rFonts w:ascii="Consolas" w:hAnsi="Consolas"/>
-      <w:color w:val="06287E"/>
-      <w:sz w:val="22"/>
+      <w:color w:val="06287e"/>
     </w:rPr>
   </w:style>
-  <w:style w:customStyle="1" w:styleId="VariableTok" w:type="character">
+  <w:style w:type="character" w:customStyle="1" w:styleId="VariableTok">
     <w:name w:val="VariableTok"/>
     <w:basedOn w:val="VerbatimChar"/>
     <w:rPr>
-      <w:rFonts w:ascii="Consolas" w:hAnsi="Consolas"/>
-      <w:color w:val="19177C"/>
-      <w:sz w:val="22"/>
+      <w:color w:val="19177c"/>
     </w:rPr>
   </w:style>
-  <w:style w:customStyle="1" w:styleId="ControlFlowTok" w:type="character">
+  <w:style w:type="character" w:customStyle="1" w:styleId="ControlFlowTok">
     <w:name w:val="ControlFlowTok"/>
     <w:basedOn w:val="VerbatimChar"/>
     <w:rPr>
-      <w:rFonts w:ascii="Consolas" w:hAnsi="Consolas"/>
       <w:b/>
       <w:color w:val="007020"/>
-      <w:sz w:val="22"/>
     </w:rPr>
   </w:style>
-  <w:style w:customStyle="1" w:styleId="OperatorTok" w:type="character">
+  <w:style w:type="character" w:customStyle="1" w:styleId="OperatorTok">
     <w:name w:val="OperatorTok"/>
     <w:basedOn w:val="VerbatimChar"/>
     <w:rPr>
-      <w:rFonts w:ascii="Consolas" w:hAnsi="Consolas"/>
       <w:color w:val="666666"/>
-      <w:sz w:val="22"/>
     </w:rPr>
   </w:style>
-  <w:style w:customStyle="1" w:styleId="BuiltInTok" w:type="character">
+  <w:style w:type="character" w:customStyle="1" w:styleId="BuiltInTok">
     <w:name w:val="BuiltInTok"/>
     <w:basedOn w:val="VerbatimChar"/>
     <w:rPr>
-      <w:rFonts w:ascii="Consolas" w:hAnsi="Consolas"/>
       <w:color w:val="008000"/>
-      <w:sz w:val="22"/>
     </w:rPr>
   </w:style>
-  <w:style w:customStyle="1" w:styleId="ExtensionTok" w:type="character">
+  <w:style w:type="character" w:customStyle="1" w:styleId="ExtensionTok">
     <w:name w:val="ExtensionTok"/>
     <w:basedOn w:val="VerbatimChar"/>
-    <w:rPr>
-      <w:rFonts w:ascii="Consolas" w:hAnsi="Consolas"/>
-      <w:sz w:val="22"/>
-    </w:rPr>
+    <w:rPr/>
   </w:style>
-  <w:style w:customStyle="1" w:styleId="PreprocessorTok" w:type="character">
+  <w:style w:type="character" w:customStyle="1" w:styleId="PreprocessorTok">
     <w:name w:val="PreprocessorTok"/>
     <w:basedOn w:val="VerbatimChar"/>
     <w:rPr>
-      <w:rFonts w:ascii="Consolas" w:hAnsi="Consolas"/>
-      <w:color w:val="BC7A00"/>
-      <w:sz w:val="22"/>
+      <w:color w:val="bc7a00"/>
     </w:rPr>
   </w:style>
-  <w:style w:customStyle="1" w:styleId="AttributeTok" w:type="character">
+  <w:style w:type="character" w:customStyle="1" w:styleId="AttributeTok">
     <w:name w:val="AttributeTok"/>
     <w:basedOn w:val="VerbatimChar"/>
     <w:rPr>
-      <w:rFonts w:ascii="Consolas" w:hAnsi="Consolas"/>
-      <w:color w:val="7D9029"/>
-      <w:sz w:val="22"/>
+      <w:color w:val="7d9029"/>
     </w:rPr>
   </w:style>
-  <w:style w:customStyle="1" w:styleId="RegionMarkerTok" w:type="character">
+  <w:style w:type="character" w:customStyle="1" w:styleId="RegionMarkerTok">
     <w:name w:val="RegionMarkerTok"/>
     <w:basedOn w:val="VerbatimChar"/>
-    <w:rPr>
-      <w:rFonts w:ascii="Consolas" w:hAnsi="Consolas"/>
-      <w:sz w:val="22"/>
-    </w:rPr>
+    <w:rPr/>
   </w:style>
-  <w:style w:customStyle="1" w:styleId="InformationTok" w:type="character">
+  <w:style w:type="character" w:customStyle="1" w:styleId="InformationTok">
     <w:name w:val="InformationTok"/>
     <w:basedOn w:val="VerbatimChar"/>
     <w:rPr>
-      <w:rFonts w:ascii="Consolas" w:hAnsi="Consolas"/>
       <w:b/>
       <w:i/>
-      <w:color w:val="60A0B0"/>
-      <w:sz w:val="22"/>
+      <w:color w:val="60a0b0"/>
     </w:rPr>
   </w:style>
-  <w:style w:customStyle="1" w:styleId="WarningTok" w:type="character">
+  <w:style w:type="character" w:customStyle="1" w:styleId="WarningTok">
     <w:name w:val="WarningTok"/>
     <w:basedOn w:val="VerbatimChar"/>
     <w:rPr>
-      <w:rFonts w:ascii="Consolas" w:hAnsi="Consolas"/>
       <w:b/>
       <w:i/>
-      <w:color w:val="60A0B0"/>
-      <w:sz w:val="22"/>
+      <w:color w:val="60a0b0"/>
     </w:rPr>
   </w:style>
-  <w:style w:customStyle="1" w:styleId="AlertTok" w:type="character">
+  <w:style w:type="character" w:customStyle="1" w:styleId="AlertTok">
     <w:name w:val="AlertTok"/>
     <w:basedOn w:val="VerbatimChar"/>
     <w:rPr>
-      <w:rFonts w:ascii="Consolas" w:hAnsi="Consolas"/>
       <w:b/>
-      <w:color w:val="FF0000"/>
-      <w:sz w:val="22"/>
+      <w:color w:val="ff0000"/>
     </w:rPr>
   </w:style>
-  <w:style w:customStyle="1" w:styleId="ErrorTok" w:type="character">
+  <w:style w:type="character" w:customStyle="1" w:styleId="ErrorTok">
     <w:name w:val="ErrorTok"/>
     <w:basedOn w:val="VerbatimChar"/>
     <w:rPr>
-      <w:rFonts w:ascii="Consolas" w:hAnsi="Consolas"/>
       <w:b/>
-      <w:color w:val="FF0000"/>
-      <w:sz w:val="22"/>
+      <w:color w:val="ff0000"/>
     </w:rPr>
   </w:style>
-  <w:style w:customStyle="1" w:styleId="NormalTok" w:type="character">
+  <w:style w:type="character" w:customStyle="1" w:styleId="NormalTok">
     <w:name w:val="NormalTok"/>
     <w:basedOn w:val="VerbatimChar"/>
-    <w:rPr>
-      <w:rFonts w:ascii="Consolas" w:hAnsi="Consolas"/>
-      <w:sz w:val="22"/>
-    </w:rPr>
+    <w:rPr/>
   </w:style>
 </w:styles>
 </file>

</xml_diff>